<commit_message>
actualizacion de vista del manual
</commit_message>
<xml_diff>
--- a/Manual del estudiante otra.docx
+++ b/Manual del estudiante otra.docx
@@ -1,250 +1,67 @@
 
 <file path=word/document.xml><?xml version="1.0" encoding="utf-8"?>
-<w:document xmlns:wpc="http://schemas.microsoft.com/office/word/2010/wordprocessingCanvas" xmlns:cx="http://schemas.microsoft.com/office/drawing/2014/chartex" xmlns:cx1="http://schemas.microsoft.com/office/drawing/2015/9/8/chartex" xmlns:cx2="http://schemas.microsoft.com/office/drawing/2015/10/21/chartex" xmlns:cx3="http://schemas.microsoft.com/office/drawing/2016/5/9/chartex" xmlns:cx4="http://schemas.microsoft.com/office/drawing/2016/5/10/chartex" xmlns:cx5="http://schemas.microsoft.com/office/drawing/2016/5/11/chartex" xmlns:cx6="http://schemas.microsoft.com/office/drawing/2016/5/12/chartex" xmlns:cx7="http://schemas.microsoft.com/office/drawing/2016/5/13/chartex" xmlns:cx8="http://schemas.microsoft.com/office/drawing/2016/5/14/chartex" xmlns:mc="http://schemas.openxmlformats.org/markup-compatibility/2006" xmlns:aink="http://schemas.microsoft.com/office/drawing/2016/ink" xmlns:am3d="http://schemas.microsoft.com/office/drawing/2017/model3d" xmlns:o="urn:schemas-microsoft-com:office:office" xmlns:r="http://schemas.openxmlformats.org/officeDocument/2006/relationships" xmlns:m="http://schemas.openxmlformats.org/officeDocument/2006/math" xmlns:v="urn:schemas-microsoft-com:vml" xmlns:wp14="http://schemas.microsoft.com/office/word/2010/wordprocessingDrawing" xmlns:wp="http://schemas.openxmlformats.org/drawingml/2006/wordprocessingDrawing" xmlns:w10="urn:schemas-microsoft-com:office:word" xmlns:w="http://schemas.openxmlformats.org/wordprocessingml/2006/main" xmlns:w14="http://schemas.microsoft.com/office/word/2010/wordml" xmlns:w15="http://schemas.microsoft.com/office/word/2012/wordml" xmlns:w16cex="http://schemas.microsoft.com/office/word/2018/wordml/cex" xmlns:w16cid="http://schemas.microsoft.com/office/word/2016/wordml/cid" xmlns:w16="http://schemas.microsoft.com/office/word/2018/wordml" xmlns:w16sdtdh="http://schemas.microsoft.com/office/word/2020/wordml/sdtdatahash" xmlns:w16se="http://schemas.microsoft.com/office/word/2015/wordml/symex" xmlns:wpg="http://schemas.microsoft.com/office/word/2010/wordprocessingGroup" xmlns:wpi="http://schemas.microsoft.com/office/word/2010/wordprocessingInk" xmlns:wne="http://schemas.microsoft.com/office/word/2006/wordml" xmlns:wps="http://schemas.microsoft.com/office/word/2010/wordprocessingShape" mc:Ignorable="w14 w15 w16se w16cid w16 w16cex w16sdtdh wp14">
+<w:document xmlns:wpc="http://schemas.microsoft.com/office/word/2010/wordprocessingCanvas" xmlns:cx="http://schemas.microsoft.com/office/drawing/2014/chartex" xmlns:cx1="http://schemas.microsoft.com/office/drawing/2015/9/8/chartex" xmlns:cx2="http://schemas.microsoft.com/office/drawing/2015/10/21/chartex" xmlns:cx3="http://schemas.microsoft.com/office/drawing/2016/5/9/chartex" xmlns:cx4="http://schemas.microsoft.com/office/drawing/2016/5/10/chartex" xmlns:cx5="http://schemas.microsoft.com/office/drawing/2016/5/11/chartex" xmlns:cx6="http://schemas.microsoft.com/office/drawing/2016/5/12/chartex" xmlns:cx7="http://schemas.microsoft.com/office/drawing/2016/5/13/chartex" xmlns:cx8="http://schemas.microsoft.com/office/drawing/2016/5/14/chartex" xmlns:mc="http://schemas.openxmlformats.org/markup-compatibility/2006" xmlns:aink="http://schemas.microsoft.com/office/drawing/2016/ink" xmlns:am3d="http://schemas.microsoft.com/office/drawing/2017/model3d" xmlns:o="urn:schemas-microsoft-com:office:office" xmlns:oel="http://schemas.microsoft.com/office/2019/extlst" xmlns:r="http://schemas.openxmlformats.org/officeDocument/2006/relationships" xmlns:m="http://schemas.openxmlformats.org/officeDocument/2006/math" xmlns:v="urn:schemas-microsoft-com:vml" xmlns:wp14="http://schemas.microsoft.com/office/word/2010/wordprocessingDrawing" xmlns:wp="http://schemas.openxmlformats.org/drawingml/2006/wordprocessingDrawing" xmlns:w10="urn:schemas-microsoft-com:office:word" xmlns:w="http://schemas.openxmlformats.org/wordprocessingml/2006/main" xmlns:w14="http://schemas.microsoft.com/office/word/2010/wordml" xmlns:w15="http://schemas.microsoft.com/office/word/2012/wordml" xmlns:w16cex="http://schemas.microsoft.com/office/word/2018/wordml/cex" xmlns:w16cid="http://schemas.microsoft.com/office/word/2016/wordml/cid" xmlns:w16="http://schemas.microsoft.com/office/word/2018/wordml" xmlns:w16du="http://schemas.microsoft.com/office/word/2023/wordml/word16du" xmlns:w16sdtdh="http://schemas.microsoft.com/office/word/2020/wordml/sdtdatahash" xmlns:w16se="http://schemas.microsoft.com/office/word/2015/wordml/symex" xmlns:wpg="http://schemas.microsoft.com/office/word/2010/wordprocessingGroup" xmlns:wpi="http://schemas.microsoft.com/office/word/2010/wordprocessingInk" xmlns:wne="http://schemas.microsoft.com/office/word/2006/wordml" xmlns:wps="http://schemas.microsoft.com/office/word/2010/wordprocessingShape" mc:Ignorable="w14 w15 w16se w16cid w16 w16cex w16sdtdh w16du wp14">
   <w:body>
     <w:p>
       <w:r>
         <w:rPr>
           <w:noProof/>
-          <w:lang w:eastAsia="en-AU"/>
         </w:rPr>
-        <mc:AlternateContent>
-          <mc:Choice Requires="wpg">
-            <w:drawing>
-              <wp:anchor distT="0" distB="0" distL="114300" distR="114300" simplePos="0" relativeHeight="251663360" behindDoc="1" locked="1" layoutInCell="1" allowOverlap="1" wp14:anchorId="4AE4713D" wp14:editId="38D910C5">
-                <wp:simplePos x="0" y="0"/>
-                <wp:positionH relativeFrom="margin">
-                  <wp:posOffset>-457200</wp:posOffset>
-                </wp:positionH>
-                <wp:positionV relativeFrom="paragraph">
-                  <wp:posOffset>-457200</wp:posOffset>
-                </wp:positionV>
-                <wp:extent cx="7772400" cy="10058400"/>
-                <wp:effectExtent l="0" t="0" r="0" b="0"/>
-                <wp:wrapNone/>
-                <wp:docPr id="2" name="Group 1" descr="Decorative">
-                  <a:extLst xmlns:a="http://schemas.openxmlformats.org/drawingml/2006/main">
-                    <a:ext uri="{FF2B5EF4-FFF2-40B4-BE49-F238E27FC236}">
-                      <a16:creationId xmlns:a16="http://schemas.microsoft.com/office/drawing/2014/main" id="{405C8564-9AA1-3741-A518-06A1556F88BC}"/>
-                    </a:ext>
-                    <a:ext uri="{C183D7F6-B498-43B3-948B-1728B52AA6E4}">
-                      <adec:decorative xmlns:adec="http://schemas.microsoft.com/office/drawing/2017/decorative" val="1"/>
-                    </a:ext>
-                  </a:extLst>
-                </wp:docPr>
-                <wp:cNvGraphicFramePr/>
-                <a:graphic xmlns:a="http://schemas.openxmlformats.org/drawingml/2006/main">
-                  <a:graphicData uri="http://schemas.microsoft.com/office/word/2010/wordprocessingGroup">
-                    <wpg:wgp>
-                      <wpg:cNvGrpSpPr/>
-                      <wpg:grpSpPr>
-                        <a:xfrm>
-                          <a:off x="0" y="0"/>
-                          <a:ext cx="7772400" cy="10058400"/>
-                          <a:chOff x="0" y="0"/>
-                          <a:chExt cx="7771132" cy="10053322"/>
-                        </a:xfrm>
-                      </wpg:grpSpPr>
-                      <wps:wsp>
-                        <wps:cNvPr id="3" name="Shape"/>
-                        <wps:cNvSpPr/>
-                        <wps:spPr>
-                          <a:xfrm>
-                            <a:off x="0" y="2552701"/>
-                            <a:ext cx="5845812" cy="7500621"/>
-                          </a:xfrm>
-                          <a:custGeom>
-                            <a:avLst/>
-                            <a:gdLst/>
-                            <a:ahLst/>
-                            <a:cxnLst>
-                              <a:cxn ang="0">
-                                <a:pos x="wd2" y="hd2"/>
-                              </a:cxn>
-                              <a:cxn ang="5400000">
-                                <a:pos x="wd2" y="hd2"/>
-                              </a:cxn>
-                              <a:cxn ang="10800000">
-                                <a:pos x="wd2" y="hd2"/>
-                              </a:cxn>
-                              <a:cxn ang="16200000">
-                                <a:pos x="wd2" y="hd2"/>
-                              </a:cxn>
-                            </a:cxnLst>
-                            <a:rect l="0" t="0" r="r" b="b"/>
-                            <a:pathLst>
-                              <a:path w="21600" h="21600" extrusionOk="0">
-                                <a:moveTo>
-                                  <a:pt x="0" y="10687"/>
-                                </a:moveTo>
-                                <a:lnTo>
-                                  <a:pt x="0" y="21600"/>
-                                </a:lnTo>
-                                <a:lnTo>
-                                  <a:pt x="1769" y="21600"/>
-                                </a:lnTo>
-                                <a:lnTo>
-                                  <a:pt x="21600" y="6148"/>
-                                </a:lnTo>
-                                <a:lnTo>
-                                  <a:pt x="13712" y="0"/>
-                                </a:lnTo>
-                                <a:close/>
-                              </a:path>
-                            </a:pathLst>
-                          </a:custGeom>
-                          <a:solidFill>
-                            <a:schemeClr val="bg1">
-                              <a:lumMod val="85000"/>
-                            </a:schemeClr>
-                          </a:solidFill>
-                          <a:ln w="12700">
-                            <a:miter lim="400000"/>
-                          </a:ln>
-                        </wps:spPr>
-                        <wps:bodyPr lIns="38100" tIns="38100" rIns="38100" bIns="38100" anchor="ctr"/>
-                      </wps:wsp>
-                      <wps:wsp>
-                        <wps:cNvPr id="4" name="Triangle"/>
-                        <wps:cNvSpPr/>
-                        <wps:spPr>
-                          <a:xfrm>
-                            <a:off x="0" y="2044700"/>
-                            <a:ext cx="3907791" cy="7816851"/>
-                          </a:xfrm>
-                          <a:custGeom>
-                            <a:avLst/>
-                            <a:gdLst/>
-                            <a:ahLst/>
-                            <a:cxnLst>
-                              <a:cxn ang="0">
-                                <a:pos x="wd2" y="hd2"/>
-                              </a:cxn>
-                              <a:cxn ang="5400000">
-                                <a:pos x="wd2" y="hd2"/>
-                              </a:cxn>
-                              <a:cxn ang="10800000">
-                                <a:pos x="wd2" y="hd2"/>
-                              </a:cxn>
-                              <a:cxn ang="16200000">
-                                <a:pos x="wd2" y="hd2"/>
-                              </a:cxn>
-                            </a:cxnLst>
-                            <a:rect l="0" t="0" r="r" b="b"/>
-                            <a:pathLst>
-                              <a:path w="21600" h="21600" extrusionOk="0">
-                                <a:moveTo>
-                                  <a:pt x="0" y="21600"/>
-                                </a:moveTo>
-                                <a:lnTo>
-                                  <a:pt x="21600" y="10802"/>
-                                </a:lnTo>
-                                <a:lnTo>
-                                  <a:pt x="0" y="0"/>
-                                </a:lnTo>
-                                <a:close/>
-                              </a:path>
-                            </a:pathLst>
-                          </a:custGeom>
-                          <a:solidFill>
-                            <a:schemeClr val="accent2"/>
-                          </a:solidFill>
-                          <a:ln w="12700">
-                            <a:miter lim="400000"/>
-                          </a:ln>
-                        </wps:spPr>
-                        <wps:bodyPr lIns="38100" tIns="38100" rIns="38100" bIns="38100" anchor="ctr"/>
-                      </wps:wsp>
-                      <wps:wsp>
-                        <wps:cNvPr id="5" name="Shape"/>
-                        <wps:cNvSpPr/>
-                        <wps:spPr>
-                          <a:xfrm>
-                            <a:off x="0" y="0"/>
-                            <a:ext cx="7771132" cy="9039861"/>
-                          </a:xfrm>
-                          <a:custGeom>
-                            <a:avLst/>
-                            <a:gdLst/>
-                            <a:ahLst/>
-                            <a:cxnLst>
-                              <a:cxn ang="0">
-                                <a:pos x="wd2" y="hd2"/>
-                              </a:cxn>
-                              <a:cxn ang="5400000">
-                                <a:pos x="wd2" y="hd2"/>
-                              </a:cxn>
-                              <a:cxn ang="10800000">
-                                <a:pos x="wd2" y="hd2"/>
-                              </a:cxn>
-                              <a:cxn ang="16200000">
-                                <a:pos x="wd2" y="hd2"/>
-                              </a:cxn>
-                            </a:cxnLst>
-                            <a:rect l="0" t="0" r="r" b="b"/>
-                            <a:pathLst>
-                              <a:path w="21600" h="21600" extrusionOk="0">
-                                <a:moveTo>
-                                  <a:pt x="0" y="14678"/>
-                                </a:moveTo>
-                                <a:lnTo>
-                                  <a:pt x="0" y="21600"/>
-                                </a:lnTo>
-                                <a:lnTo>
-                                  <a:pt x="21600" y="3032"/>
-                                </a:lnTo>
-                                <a:lnTo>
-                                  <a:pt x="21600" y="0"/>
-                                </a:lnTo>
-                                <a:lnTo>
-                                  <a:pt x="17075" y="0"/>
-                                </a:lnTo>
-                                <a:close/>
-                              </a:path>
-                            </a:pathLst>
-                          </a:custGeom>
-                          <a:solidFill>
-                            <a:schemeClr val="accent1"/>
-                          </a:solidFill>
-                          <a:ln w="12700">
-                            <a:miter lim="400000"/>
-                          </a:ln>
-                        </wps:spPr>
-                        <wps:bodyPr lIns="38100" tIns="38100" rIns="38100" bIns="38100" anchor="ctr"/>
-                      </wps:wsp>
-                    </wpg:wgp>
-                  </a:graphicData>
-                </a:graphic>
-                <wp14:sizeRelH relativeFrom="margin">
-                  <wp14:pctWidth>0</wp14:pctWidth>
-                </wp14:sizeRelH>
-                <wp14:sizeRelV relativeFrom="margin">
-                  <wp14:pctHeight>0</wp14:pctHeight>
-                </wp14:sizeRelV>
-              </wp:anchor>
-            </w:drawing>
-          </mc:Choice>
-          <mc:Fallback>
-            <w:pict>
-              <v:group w14:anchorId="3F8ADA45" id="Group 1" o:spid="_x0000_s1026" alt="Decorative" style="position:absolute;margin-left:-36pt;margin-top:-36pt;width:612pt;height:11in;z-index:-251653120;mso-position-horizontal-relative:margin;mso-width-relative:margin;mso-height-relative:margin" coordsize="77711,100533" o:gfxdata="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">
-                <v:shape id="Shape" o:spid="_x0000_s1027" style="position:absolute;top:25527;width:58458;height:75006;visibility:visible;mso-wrap-style:square;v-text-anchor:middle" coordsize="21600,21600" o:gfxdata="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" path="m,10687l,21600r1769,l21600,6148,13712,,,10687xe" fillcolor="#014588 [2732]" stroked="f" strokeweight="1pt">
-                  <v:stroke miterlimit="4" joinstyle="miter"/>
-                  <v:path arrowok="t" o:extrusionok="f" o:connecttype="custom" o:connectlocs="2922906,3750311;2922906,3750311;2922906,3750311;2922906,3750311" o:connectangles="0,90,180,270"/>
-                </v:shape>
-                <v:shape id="Triangle" o:spid="_x0000_s1028" style="position:absolute;top:20447;width:39077;height:78168;visibility:visible;mso-wrap-style:square;v-text-anchor:middle" coordsize="21600,21600" o:gfxdata="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" path="m,21600l21600,10802,,,,21600xe" fillcolor="#034e9f [3205]" stroked="f" strokeweight="1pt">
-                  <v:stroke miterlimit="4" joinstyle="miter"/>
-                  <v:path arrowok="t" o:extrusionok="f" o:connecttype="custom" o:connectlocs="1953896,3908426;1953896,3908426;1953896,3908426;1953896,3908426" o:connectangles="0,90,180,270"/>
-                </v:shape>
-                <v:shape id="Shape" o:spid="_x0000_s1029" style="position:absolute;width:77711;height:90398;visibility:visible;mso-wrap-style:square;v-text-anchor:middle" coordsize="21600,21600" o:gfxdata="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" path="m,14678r,6922l21600,3032,21600,,17075,,,14678xe" fillcolor="#0b87c8 [3204]" stroked="f" strokeweight="1pt">
-                  <v:stroke miterlimit="4" joinstyle="miter"/>
-                  <v:path arrowok="t" o:extrusionok="f" o:connecttype="custom" o:connectlocs="3885566,4519931;3885566,4519931;3885566,4519931;3885566,4519931" o:connectangles="0,90,180,270"/>
-                </v:shape>
-                <w10:wrap anchorx="margin"/>
-                <w10:anchorlock/>
-              </v:group>
-            </w:pict>
-          </mc:Fallback>
-        </mc:AlternateContent>
+        <w:drawing>
+          <wp:anchor distT="0" distB="0" distL="114300" distR="114300" simplePos="0" relativeHeight="251677696" behindDoc="1" locked="0" layoutInCell="1" allowOverlap="1" wp14:anchorId="210FE987" wp14:editId="38BB7348">
+            <wp:simplePos x="0" y="0"/>
+            <wp:positionH relativeFrom="column">
+              <wp:posOffset>-465827</wp:posOffset>
+            </wp:positionH>
+            <wp:positionV relativeFrom="paragraph">
+              <wp:posOffset>-457201</wp:posOffset>
+            </wp:positionV>
+            <wp:extent cx="7767765" cy="10106725"/>
+            <wp:effectExtent l="0" t="0" r="5080" b="8890"/>
+            <wp:wrapNone/>
+            <wp:docPr id="1469076921" name="Imagen 1"/>
+            <wp:cNvGraphicFramePr>
+              <a:graphicFrameLocks xmlns:a="http://schemas.openxmlformats.org/drawingml/2006/main" noChangeAspect="1"/>
+            </wp:cNvGraphicFramePr>
+            <a:graphic xmlns:a="http://schemas.openxmlformats.org/drawingml/2006/main">
+              <a:graphicData uri="http://schemas.openxmlformats.org/drawingml/2006/picture">
+                <pic:pic xmlns:pic="http://schemas.openxmlformats.org/drawingml/2006/picture">
+                  <pic:nvPicPr>
+                    <pic:cNvPr id="1469076921" name=""/>
+                    <pic:cNvPicPr/>
+                  </pic:nvPicPr>
+                  <pic:blipFill>
+                    <a:blip r:embed="rId11">
+                      <a:extLst>
+                        <a:ext uri="{28A0092B-C50C-407E-A947-70E740481C1C}">
+                          <a14:useLocalDpi xmlns:a14="http://schemas.microsoft.com/office/drawing/2010/main" val="0"/>
+                        </a:ext>
+                      </a:extLst>
+                    </a:blip>
+                    <a:stretch>
+                      <a:fillRect/>
+                    </a:stretch>
+                  </pic:blipFill>
+                  <pic:spPr>
+                    <a:xfrm>
+                      <a:off x="0" y="0"/>
+                      <a:ext cx="7777450" cy="10119326"/>
+                    </a:xfrm>
+                    <a:prstGeom prst="rect">
+                      <a:avLst/>
+                    </a:prstGeom>
+                  </pic:spPr>
+                </pic:pic>
+              </a:graphicData>
+            </a:graphic>
+            <wp14:sizeRelH relativeFrom="margin">
+              <wp14:pctWidth>0</wp14:pctWidth>
+            </wp14:sizeRelH>
+            <wp14:sizeRelV relativeFrom="margin">
+              <wp14:pctHeight>0</wp14:pctHeight>
+            </wp14:sizeRelV>
+          </wp:anchor>
+        </w:drawing>
       </w:r>
     </w:p>
     <w:tbl>
@@ -303,26 +120,26 @@
               <w:pStyle w:val="Ttulo1"/>
               <w:jc w:val="right"/>
               <w:rPr>
-                <w:color w:val="20449B" w:themeColor="accent3"/>
+                <w:color w:val="auto"/>
               </w:rPr>
             </w:pPr>
             <w:bookmarkStart w:id="0" w:name="_Toc169892351"/>
             <w:r>
               <w:rPr>
-                <w:color w:val="20449B" w:themeColor="accent3"/>
+                <w:color w:val="auto"/>
               </w:rPr>
               <w:t xml:space="preserve">Manual de </w:t>
             </w:r>
             <w:r>
               <w:rPr>
-                <w:color w:val="20449B" w:themeColor="accent3"/>
+                <w:color w:val="auto"/>
               </w:rPr>
               <w:t>Estudiante</w:t>
             </w:r>
             <w:bookmarkEnd w:id="0"/>
             <w:r>
               <w:rPr>
-                <w:color w:val="20449B" w:themeColor="accent3"/>
+                <w:color w:val="auto"/>
               </w:rPr>
               <w:t xml:space="preserve"> </w:t>
             </w:r>
@@ -479,8 +296,8 @@
     <w:p>
       <w:pPr>
         <w:sectPr>
-          <w:headerReference w:type="first" r:id="rId11"/>
-          <w:footerReference w:type="first" r:id="rId12"/>
+          <w:headerReference w:type="first" r:id="rId12"/>
+          <w:footerReference w:type="first" r:id="rId13"/>
           <w:pgSz w:w="12240" w:h="15840" w:code="1"/>
           <w:pgMar w:top="720" w:right="720" w:bottom="0" w:left="720" w:header="0" w:footer="0" w:gutter="0"/>
           <w:cols w:space="708"/>
@@ -492,7 +309,11 @@
     <w:sdt>
       <w:sdtPr>
         <w:rPr>
-          <w:lang w:val="es-ES"/>
+          <w:rFonts w:asciiTheme="minorHAnsi" w:eastAsiaTheme="minorHAnsi" w:hAnsiTheme="minorHAnsi" w:cstheme="minorBidi"/>
+          <w:color w:val="auto"/>
+          <w:sz w:val="28"/>
+          <w:szCs w:val="24"/>
+          <w:lang w:val="es-ES" w:eastAsia="en-US"/>
         </w:rPr>
         <w:id w:val="1207297712"/>
         <w:docPartObj>
@@ -502,13 +323,8 @@
       </w:sdtPr>
       <w:sdtEndPr>
         <w:rPr>
-          <w:rFonts w:asciiTheme="minorHAnsi" w:eastAsiaTheme="minorHAnsi" w:hAnsiTheme="minorHAnsi" w:cstheme="minorBidi"/>
           <w:b/>
           <w:bCs/>
-          <w:color w:val="auto"/>
-          <w:sz w:val="28"/>
-          <w:szCs w:val="24"/>
-          <w:lang w:eastAsia="en-US"/>
         </w:rPr>
       </w:sdtEndPr>
       <w:sdtContent>
@@ -738,21 +554,7 @@
                 <w:rStyle w:val="Hipervnculo"/>
                 <w:noProof/>
               </w:rPr>
-              <w:t>Adq</w:t>
-            </w:r>
-            <w:r>
-              <w:rPr>
-                <w:rStyle w:val="Hipervnculo"/>
-                <w:noProof/>
-              </w:rPr>
-              <w:t>u</w:t>
-            </w:r>
-            <w:r>
-              <w:rPr>
-                <w:rStyle w:val="Hipervnculo"/>
-                <w:noProof/>
-              </w:rPr>
-              <w:t>irir Credenciales</w:t>
+              <w:t>Adquirir Credenciales</w:t>
             </w:r>
             <w:r>
               <w:rPr>
@@ -1606,6 +1408,9 @@
         <w:jc w:val="center"/>
       </w:pPr>
       <w:r>
+        <w:rPr>
+          <w:noProof/>
+        </w:rPr>
         <w:drawing>
           <wp:inline distT="0" distB="0" distL="0" distR="0" wp14:anchorId="1D092922" wp14:editId="7E7ED1AE">
             <wp:extent cx="3062892" cy="2948940"/>
@@ -1624,7 +1429,7 @@
                     </pic:cNvPicPr>
                   </pic:nvPicPr>
                   <pic:blipFill>
-                    <a:blip r:embed="rId13" cstate="print">
+                    <a:blip r:embed="rId14" cstate="print">
                       <a:extLst>
                         <a:ext uri="{28A0092B-C50C-407E-A947-70E740481C1C}">
                           <a14:useLocalDpi xmlns:a14="http://schemas.microsoft.com/office/drawing/2010/main" val="0"/>
@@ -1744,8 +1549,11 @@
         <w:jc w:val="center"/>
       </w:pPr>
       <w:r>
+        <w:rPr>
+          <w:noProof/>
+        </w:rPr>
         <w:drawing>
-          <wp:inline distT="0" distB="0" distL="0" distR="0" wp14:anchorId="459A09AF" wp14:editId="29FC00D0">
+          <wp:inline distT="0" distB="0" distL="0" distR="0" wp14:anchorId="459A09AF" wp14:editId="16C8C235">
             <wp:extent cx="3530651" cy="2598420"/>
             <wp:effectExtent l="0" t="0" r="0" b="0"/>
             <wp:docPr id="1" name="Imagen 1"/>
@@ -1760,7 +1568,7 @@
                     <pic:cNvPicPr/>
                   </pic:nvPicPr>
                   <pic:blipFill>
-                    <a:blip r:embed="rId14" cstate="print">
+                    <a:blip r:embed="rId15" cstate="print">
                       <a:extLst>
                         <a:ext uri="{28A0092B-C50C-407E-A947-70E740481C1C}">
                           <a14:useLocalDpi xmlns:a14="http://schemas.microsoft.com/office/drawing/2010/main" val="0"/>
@@ -1792,109 +1600,15 @@
         <w:jc w:val="center"/>
       </w:pPr>
       <w:r>
+        <w:rPr>
+          <w:noProof/>
+        </w:rPr>
         <w:lastRenderedPageBreak/>
         <w:drawing>
           <wp:inline distT="0" distB="0" distL="0" distR="0" wp14:anchorId="5D77A6B4" wp14:editId="1A77C1C3">
             <wp:extent cx="2260800" cy="2966611"/>
             <wp:effectExtent l="0" t="0" r="6350" b="5715"/>
             <wp:docPr id="6" name="Imagen 6"/>
-            <wp:cNvGraphicFramePr>
-              <a:graphicFrameLocks xmlns:a="http://schemas.openxmlformats.org/drawingml/2006/main" noChangeAspect="1"/>
-            </wp:cNvGraphicFramePr>
-            <a:graphic xmlns:a="http://schemas.openxmlformats.org/drawingml/2006/main">
-              <a:graphicData uri="http://schemas.openxmlformats.org/drawingml/2006/picture">
-                <pic:pic xmlns:pic="http://schemas.openxmlformats.org/drawingml/2006/picture">
-                  <pic:nvPicPr>
-                    <pic:cNvPr id="1" name=""/>
-                    <pic:cNvPicPr/>
-                  </pic:nvPicPr>
-                  <pic:blipFill>
-                    <a:blip r:embed="rId15"/>
-                    <a:stretch>
-                      <a:fillRect/>
-                    </a:stretch>
-                  </pic:blipFill>
-                  <pic:spPr>
-                    <a:xfrm>
-                      <a:off x="0" y="0"/>
-                      <a:ext cx="2260800" cy="2966611"/>
-                    </a:xfrm>
-                    <a:prstGeom prst="rect">
-                      <a:avLst/>
-                    </a:prstGeom>
-                  </pic:spPr>
-                </pic:pic>
-              </a:graphicData>
-            </a:graphic>
-          </wp:inline>
-        </w:drawing>
-      </w:r>
-    </w:p>
-    <w:p/>
-    <w:p>
-      <w:pPr>
-        <w:pStyle w:val="Ttulo2"/>
-        <w:numPr>
-          <w:ilvl w:val="1"/>
-          <w:numId w:val="33"/>
-        </w:numPr>
-        <w:rPr>
-          <w:color w:val="20449B" w:themeColor="accent3"/>
-          <w:sz w:val="36"/>
-          <w:szCs w:val="36"/>
-        </w:rPr>
-      </w:pPr>
-      <w:bookmarkStart w:id="11" w:name="_Toc169615552"/>
-      <w:bookmarkStart w:id="12" w:name="_Toc169892354"/>
-      <w:r>
-        <w:rPr>
-          <w:color w:val="20449B" w:themeColor="accent3"/>
-          <w:sz w:val="36"/>
-          <w:szCs w:val="36"/>
-        </w:rPr>
-        <w:t>Registrarse</w:t>
-      </w:r>
-      <w:bookmarkEnd w:id="11"/>
-      <w:bookmarkEnd w:id="12"/>
-    </w:p>
-    <w:p/>
-    <w:p>
-      <w:pPr>
-        <w:jc w:val="both"/>
-      </w:pPr>
-      <w:r>
-        <w:t>Para registrarse se deberá ingresar toda la información que se solicita, para el carn</w:t>
-      </w:r>
-      <w:r>
-        <w:t>et</w:t>
-      </w:r>
-      <w:r>
-        <w:t xml:space="preserve"> deberá colocar su número de carn</w:t>
-      </w:r>
-      <w:r>
-        <w:t>et</w:t>
-      </w:r>
-      <w:r>
-        <w:t xml:space="preserve">, para el correo deberá </w:t>
-      </w:r>
-      <w:r>
-        <w:t xml:space="preserve">su nivel educativo, para el nombre de la institución deberá de la institución a la que pertenece </w:t>
-      </w:r>
-      <w:r>
-        <w:t xml:space="preserve">y posteriormente dar clic en el botón “registrar”. </w:t>
-      </w:r>
-    </w:p>
-    <w:p/>
-    <w:p>
-      <w:pPr>
-        <w:jc w:val="center"/>
-      </w:pPr>
-      <w:r>
-        <w:drawing>
-          <wp:inline distT="0" distB="0" distL="0" distR="0" wp14:anchorId="7E4FD037" wp14:editId="0295B8D9">
-            <wp:extent cx="2657861" cy="3654000"/>
-            <wp:effectExtent l="0" t="0" r="9525" b="3810"/>
-            <wp:docPr id="7" name="Imagen 7"/>
             <wp:cNvGraphicFramePr>
               <a:graphicFrameLocks xmlns:a="http://schemas.openxmlformats.org/drawingml/2006/main" noChangeAspect="1"/>
             </wp:cNvGraphicFramePr>
@@ -1914,6 +1628,106 @@
                   <pic:spPr>
                     <a:xfrm>
                       <a:off x="0" y="0"/>
+                      <a:ext cx="2260800" cy="2966611"/>
+                    </a:xfrm>
+                    <a:prstGeom prst="rect">
+                      <a:avLst/>
+                    </a:prstGeom>
+                  </pic:spPr>
+                </pic:pic>
+              </a:graphicData>
+            </a:graphic>
+          </wp:inline>
+        </w:drawing>
+      </w:r>
+    </w:p>
+    <w:p/>
+    <w:p>
+      <w:pPr>
+        <w:pStyle w:val="Ttulo2"/>
+        <w:numPr>
+          <w:ilvl w:val="1"/>
+          <w:numId w:val="33"/>
+        </w:numPr>
+        <w:rPr>
+          <w:color w:val="20449B" w:themeColor="accent3"/>
+          <w:sz w:val="36"/>
+          <w:szCs w:val="36"/>
+        </w:rPr>
+      </w:pPr>
+      <w:bookmarkStart w:id="11" w:name="_Toc169615552"/>
+      <w:bookmarkStart w:id="12" w:name="_Toc169892354"/>
+      <w:r>
+        <w:rPr>
+          <w:color w:val="20449B" w:themeColor="accent3"/>
+          <w:sz w:val="36"/>
+          <w:szCs w:val="36"/>
+        </w:rPr>
+        <w:t>Registrarse</w:t>
+      </w:r>
+      <w:bookmarkEnd w:id="11"/>
+      <w:bookmarkEnd w:id="12"/>
+    </w:p>
+    <w:p/>
+    <w:p>
+      <w:pPr>
+        <w:jc w:val="both"/>
+      </w:pPr>
+      <w:r>
+        <w:t>Para registrarse se deberá ingresar toda la información que se solicita, para el carn</w:t>
+      </w:r>
+      <w:r>
+        <w:t>et</w:t>
+      </w:r>
+      <w:r>
+        <w:t xml:space="preserve"> deberá colocar su número de carn</w:t>
+      </w:r>
+      <w:r>
+        <w:t>et</w:t>
+      </w:r>
+      <w:r>
+        <w:t xml:space="preserve">, para el correo deberá </w:t>
+      </w:r>
+      <w:r>
+        <w:t xml:space="preserve">su nivel educativo, para el nombre de la institución deberá de la institución a la que pertenece </w:t>
+      </w:r>
+      <w:r>
+        <w:t xml:space="preserve">y posteriormente dar clic en el botón “registrar”. </w:t>
+      </w:r>
+    </w:p>
+    <w:p/>
+    <w:p>
+      <w:pPr>
+        <w:jc w:val="center"/>
+      </w:pPr>
+      <w:r>
+        <w:rPr>
+          <w:noProof/>
+        </w:rPr>
+        <w:drawing>
+          <wp:inline distT="0" distB="0" distL="0" distR="0" wp14:anchorId="7E4FD037" wp14:editId="0295B8D9">
+            <wp:extent cx="2657861" cy="3654000"/>
+            <wp:effectExtent l="0" t="0" r="9525" b="3810"/>
+            <wp:docPr id="7" name="Imagen 7"/>
+            <wp:cNvGraphicFramePr>
+              <a:graphicFrameLocks xmlns:a="http://schemas.openxmlformats.org/drawingml/2006/main" noChangeAspect="1"/>
+            </wp:cNvGraphicFramePr>
+            <a:graphic xmlns:a="http://schemas.openxmlformats.org/drawingml/2006/main">
+              <a:graphicData uri="http://schemas.openxmlformats.org/drawingml/2006/picture">
+                <pic:pic xmlns:pic="http://schemas.openxmlformats.org/drawingml/2006/picture">
+                  <pic:nvPicPr>
+                    <pic:cNvPr id="1" name=""/>
+                    <pic:cNvPicPr/>
+                  </pic:nvPicPr>
+                  <pic:blipFill>
+                    <a:blip r:embed="rId17"/>
+                    <a:stretch>
+                      <a:fillRect/>
+                    </a:stretch>
+                  </pic:blipFill>
+                  <pic:spPr>
+                    <a:xfrm>
+                      <a:off x="0" y="0"/>
                       <a:ext cx="2657861" cy="3654000"/>
                     </a:xfrm>
                     <a:prstGeom prst="rect">
@@ -1944,8 +1758,11 @@
     <w:p/>
     <w:p>
       <w:r>
+        <w:rPr>
+          <w:noProof/>
+        </w:rPr>
         <w:drawing>
-          <wp:inline distT="0" distB="0" distL="0" distR="0" wp14:anchorId="652F5068" wp14:editId="388E40A3">
+          <wp:inline distT="0" distB="0" distL="0" distR="0" wp14:anchorId="652F5068" wp14:editId="0B6402B6">
             <wp:extent cx="2383790" cy="2929890"/>
             <wp:effectExtent l="0" t="0" r="0" b="3810"/>
             <wp:docPr id="1359925122" name="Picture 3" descr="A screenshot of a phone&#10;&#10;Description automatically generated"/>
@@ -1962,7 +1779,7 @@
                     </pic:cNvPicPr>
                   </pic:nvPicPr>
                   <pic:blipFill>
-                    <a:blip r:embed="rId17" cstate="print">
+                    <a:blip r:embed="rId18" cstate="print">
                       <a:extLst>
                         <a:ext uri="{28A0092B-C50C-407E-A947-70E740481C1C}">
                           <a14:useLocalDpi xmlns:a14="http://schemas.microsoft.com/office/drawing/2010/main" val="0"/>
@@ -2036,7 +1853,7 @@
                     </pic:cNvPicPr>
                   </pic:nvPicPr>
                   <pic:blipFill>
-                    <a:blip r:embed="rId18">
+                    <a:blip r:embed="rId19">
                       <a:extLst>
                         <a:ext uri="{28A0092B-C50C-407E-A947-70E740481C1C}">
                           <a14:useLocalDpi xmlns:a14="http://schemas.microsoft.com/office/drawing/2010/main" val="0"/>
@@ -2117,48 +1934,14 @@
     <w:p/>
     <w:p>
       <w:r>
+        <w:rPr>
+          <w:noProof/>
+        </w:rPr>
         <w:drawing>
           <wp:inline distT="0" distB="0" distL="0" distR="0" wp14:anchorId="62297637" wp14:editId="1F5C18F1">
             <wp:extent cx="1703041" cy="2146935"/>
             <wp:effectExtent l="0" t="0" r="0" b="5715"/>
             <wp:docPr id="12" name="Imagen 12"/>
-            <wp:cNvGraphicFramePr>
-              <a:graphicFrameLocks xmlns:a="http://schemas.openxmlformats.org/drawingml/2006/main" noChangeAspect="1"/>
-            </wp:cNvGraphicFramePr>
-            <a:graphic xmlns:a="http://schemas.openxmlformats.org/drawingml/2006/main">
-              <a:graphicData uri="http://schemas.openxmlformats.org/drawingml/2006/picture">
-                <pic:pic xmlns:pic="http://schemas.openxmlformats.org/drawingml/2006/picture">
-                  <pic:nvPicPr>
-                    <pic:cNvPr id="1" name=""/>
-                    <pic:cNvPicPr/>
-                  </pic:nvPicPr>
-                  <pic:blipFill>
-                    <a:blip r:embed="rId19"/>
-                    <a:stretch>
-                      <a:fillRect/>
-                    </a:stretch>
-                  </pic:blipFill>
-                  <pic:spPr>
-                    <a:xfrm>
-                      <a:off x="0" y="0"/>
-                      <a:ext cx="1715994" cy="2163264"/>
-                    </a:xfrm>
-                    <a:prstGeom prst="rect">
-                      <a:avLst/>
-                    </a:prstGeom>
-                  </pic:spPr>
-                </pic:pic>
-              </a:graphicData>
-            </a:graphic>
-          </wp:inline>
-        </w:drawing>
-      </w:r>
-      <w:r>
-        <w:drawing>
-          <wp:inline distT="0" distB="0" distL="0" distR="0" wp14:anchorId="68A62065" wp14:editId="40926E87">
-            <wp:extent cx="4353654" cy="2049780"/>
-            <wp:effectExtent l="0" t="0" r="8890" b="7620"/>
-            <wp:docPr id="13" name="Imagen 13"/>
             <wp:cNvGraphicFramePr>
               <a:graphicFrameLocks xmlns:a="http://schemas.openxmlformats.org/drawingml/2006/main" noChangeAspect="1"/>
             </wp:cNvGraphicFramePr>
@@ -2178,6 +1961,46 @@
                   <pic:spPr>
                     <a:xfrm>
                       <a:off x="0" y="0"/>
+                      <a:ext cx="1715994" cy="2163264"/>
+                    </a:xfrm>
+                    <a:prstGeom prst="rect">
+                      <a:avLst/>
+                    </a:prstGeom>
+                  </pic:spPr>
+                </pic:pic>
+              </a:graphicData>
+            </a:graphic>
+          </wp:inline>
+        </w:drawing>
+      </w:r>
+      <w:r>
+        <w:rPr>
+          <w:noProof/>
+        </w:rPr>
+        <w:drawing>
+          <wp:inline distT="0" distB="0" distL="0" distR="0" wp14:anchorId="68A62065" wp14:editId="40926E87">
+            <wp:extent cx="4353654" cy="2049780"/>
+            <wp:effectExtent l="0" t="0" r="8890" b="7620"/>
+            <wp:docPr id="13" name="Imagen 13"/>
+            <wp:cNvGraphicFramePr>
+              <a:graphicFrameLocks xmlns:a="http://schemas.openxmlformats.org/drawingml/2006/main" noChangeAspect="1"/>
+            </wp:cNvGraphicFramePr>
+            <a:graphic xmlns:a="http://schemas.openxmlformats.org/drawingml/2006/main">
+              <a:graphicData uri="http://schemas.openxmlformats.org/drawingml/2006/picture">
+                <pic:pic xmlns:pic="http://schemas.openxmlformats.org/drawingml/2006/picture">
+                  <pic:nvPicPr>
+                    <pic:cNvPr id="1" name=""/>
+                    <pic:cNvPicPr/>
+                  </pic:nvPicPr>
+                  <pic:blipFill>
+                    <a:blip r:embed="rId21"/>
+                    <a:stretch>
+                      <a:fillRect/>
+                    </a:stretch>
+                  </pic:blipFill>
+                  <pic:spPr>
+                    <a:xfrm>
+                      <a:off x="0" y="0"/>
                       <a:ext cx="4367956" cy="2056514"/>
                     </a:xfrm>
                     <a:prstGeom prst="rect">
@@ -2229,6 +2052,9 @@
     <w:p/>
     <w:p>
       <w:r>
+        <w:rPr>
+          <w:noProof/>
+        </w:rPr>
         <w:drawing>
           <wp:anchor distT="0" distB="0" distL="114300" distR="114300" simplePos="0" relativeHeight="251666432" behindDoc="0" locked="0" layoutInCell="1" allowOverlap="1" wp14:anchorId="4676D880" wp14:editId="585C81FC">
             <wp:simplePos x="0" y="0"/>
@@ -2253,7 +2079,7 @@
                     <pic:cNvPicPr/>
                   </pic:nvPicPr>
                   <pic:blipFill>
-                    <a:blip r:embed="rId21">
+                    <a:blip r:embed="rId22">
                       <a:extLst>
                         <a:ext uri="{28A0092B-C50C-407E-A947-70E740481C1C}">
                           <a14:useLocalDpi xmlns:a14="http://schemas.microsoft.com/office/drawing/2010/main" val="0"/>
@@ -2295,6 +2121,9 @@
     </w:p>
     <w:p>
       <w:r>
+        <w:rPr>
+          <w:noProof/>
+        </w:rPr>
         <mc:AlternateContent>
           <mc:Choice Requires="wps">
             <w:drawing>
@@ -2403,6 +2232,9 @@
     <w:p/>
     <w:p>
       <w:r>
+        <w:rPr>
+          <w:noProof/>
+        </w:rPr>
         <w:drawing>
           <wp:inline distT="0" distB="0" distL="0" distR="0" wp14:anchorId="08242119" wp14:editId="441C63CA">
             <wp:extent cx="6332220" cy="3020060"/>
@@ -2419,7 +2251,7 @@
                     <pic:cNvPicPr/>
                   </pic:nvPicPr>
                   <pic:blipFill>
-                    <a:blip r:embed="rId22"/>
+                    <a:blip r:embed="rId23"/>
                     <a:stretch>
                       <a:fillRect/>
                     </a:stretch>
@@ -2460,6 +2292,9 @@
     <w:p/>
     <w:p>
       <w:r>
+        <w:rPr>
+          <w:noProof/>
+        </w:rPr>
         <w:drawing>
           <wp:inline distT="0" distB="0" distL="0" distR="0" wp14:anchorId="1273B354" wp14:editId="7BB35E2D">
             <wp:extent cx="6332220" cy="3237230"/>
@@ -2476,7 +2311,7 @@
                     <pic:cNvPicPr/>
                   </pic:nvPicPr>
                   <pic:blipFill>
-                    <a:blip r:embed="rId23"/>
+                    <a:blip r:embed="rId24"/>
                     <a:stretch>
                       <a:fillRect/>
                     </a:stretch>
@@ -2552,6 +2387,9 @@
         <w:jc w:val="center"/>
       </w:pPr>
       <w:r>
+        <w:rPr>
+          <w:noProof/>
+        </w:rPr>
         <w:drawing>
           <wp:inline distT="0" distB="0" distL="0" distR="0" wp14:anchorId="06E51A89" wp14:editId="6EC089B3">
             <wp:extent cx="6332220" cy="2261870"/>
@@ -2568,7 +2406,7 @@
                     <pic:cNvPicPr/>
                   </pic:nvPicPr>
                   <pic:blipFill>
-                    <a:blip r:embed="rId24"/>
+                    <a:blip r:embed="rId25"/>
                     <a:stretch>
                       <a:fillRect/>
                     </a:stretch>
@@ -2612,6 +2450,9 @@
         <w:jc w:val="center"/>
       </w:pPr>
       <w:r>
+        <w:rPr>
+          <w:noProof/>
+        </w:rPr>
         <w:drawing>
           <wp:inline distT="0" distB="0" distL="0" distR="0" wp14:anchorId="45CB23FD" wp14:editId="1D3084CB">
             <wp:extent cx="3487479" cy="2293251"/>
@@ -2628,7 +2469,7 @@
                     <pic:cNvPicPr/>
                   </pic:nvPicPr>
                   <pic:blipFill rotWithShape="1">
-                    <a:blip r:embed="rId25"/>
+                    <a:blip r:embed="rId26"/>
                     <a:srcRect l="2102" t="2006" r="1419" b="2832"/>
                     <a:stretch/>
                   </pic:blipFill>
@@ -2739,71 +2580,14 @@
         <w:jc w:val="center"/>
       </w:pPr>
       <w:r>
+        <w:rPr>
+          <w:noProof/>
+        </w:rPr>
         <w:drawing>
           <wp:inline distT="0" distB="0" distL="0" distR="0" wp14:anchorId="31E2C22C" wp14:editId="0F93A8FE">
             <wp:extent cx="6332220" cy="2995295"/>
             <wp:effectExtent l="0" t="0" r="0" b="0"/>
             <wp:docPr id="19" name="Imagen 19"/>
-            <wp:cNvGraphicFramePr>
-              <a:graphicFrameLocks xmlns:a="http://schemas.openxmlformats.org/drawingml/2006/main" noChangeAspect="1"/>
-            </wp:cNvGraphicFramePr>
-            <a:graphic xmlns:a="http://schemas.openxmlformats.org/drawingml/2006/main">
-              <a:graphicData uri="http://schemas.openxmlformats.org/drawingml/2006/picture">
-                <pic:pic xmlns:pic="http://schemas.openxmlformats.org/drawingml/2006/picture">
-                  <pic:nvPicPr>
-                    <pic:cNvPr id="1" name=""/>
-                    <pic:cNvPicPr/>
-                  </pic:nvPicPr>
-                  <pic:blipFill>
-                    <a:blip r:embed="rId26"/>
-                    <a:stretch>
-                      <a:fillRect/>
-                    </a:stretch>
-                  </pic:blipFill>
-                  <pic:spPr>
-                    <a:xfrm>
-                      <a:off x="0" y="0"/>
-                      <a:ext cx="6332220" cy="2995295"/>
-                    </a:xfrm>
-                    <a:prstGeom prst="rect">
-                      <a:avLst/>
-                    </a:prstGeom>
-                  </pic:spPr>
-                </pic:pic>
-              </a:graphicData>
-            </a:graphic>
-          </wp:inline>
-        </w:drawing>
-      </w:r>
-    </w:p>
-    <w:p/>
-    <w:p>
-      <w:pPr>
-        <w:jc w:val="both"/>
-      </w:pPr>
-      <w:r>
-        <w:t xml:space="preserve">Para poder adquirir sus entradas de manera grupal, se le mostrara primero los datos personales de la persona que tiene cuenta y el nombre del evento que desea asistir, si los datos están correctos deberá darle </w:t>
-      </w:r>
-      <w:proofErr w:type="spellStart"/>
-      <w:r>
-        <w:t>click</w:t>
-      </w:r>
-      <w:proofErr w:type="spellEnd"/>
-      <w:r>
-        <w:t xml:space="preserve"> al botón “Ingresar”</w:t>
-      </w:r>
-    </w:p>
-    <w:p/>
-    <w:p>
-      <w:pPr>
-        <w:jc w:val="center"/>
-      </w:pPr>
-      <w:r>
-        <w:drawing>
-          <wp:inline distT="0" distB="0" distL="0" distR="0" wp14:anchorId="425DDAF6" wp14:editId="315D7F5A">
-            <wp:extent cx="6332220" cy="3217545"/>
-            <wp:effectExtent l="0" t="0" r="0" b="1905"/>
-            <wp:docPr id="20" name="Imagen 20"/>
             <wp:cNvGraphicFramePr>
               <a:graphicFrameLocks xmlns:a="http://schemas.openxmlformats.org/drawingml/2006/main" noChangeAspect="1"/>
             </wp:cNvGraphicFramePr>
@@ -2823,7 +2607,7 @@
                   <pic:spPr>
                     <a:xfrm>
                       <a:off x="0" y="0"/>
-                      <a:ext cx="6332220" cy="3217545"/>
+                      <a:ext cx="6332220" cy="2995295"/>
                     </a:xfrm>
                     <a:prstGeom prst="rect">
                       <a:avLst/>
@@ -2842,26 +2626,31 @@
         <w:jc w:val="both"/>
       </w:pPr>
       <w:r>
-        <w:t>Posterior se le mostraran los datos en una tabla y el espacio para ingresar a los demás acompañantes, si ingreso mal a una persona tiene la posibilidad de eliminarla.</w:t>
+        <w:t xml:space="preserve">Para poder adquirir sus entradas de manera grupal, se le mostrara primero los datos personales de la persona que tiene cuenta y el nombre del evento que desea asistir, si los datos están correctos deberá darle </w:t>
+      </w:r>
+      <w:proofErr w:type="spellStart"/>
+      <w:r>
+        <w:t>click</w:t>
+      </w:r>
+      <w:proofErr w:type="spellEnd"/>
+      <w:r>
+        <w:t xml:space="preserve"> al botón “Ingresar”</w:t>
       </w:r>
     </w:p>
     <w:p/>
     <w:p>
-      <w:r>
-        <w:t>*En el caso de ingresar un dato con el formato incorrecto no se podrá ingresar a los acompañantes.</w:t>
-      </w:r>
-    </w:p>
-    <w:p/>
-    <w:p>
       <w:pPr>
         <w:jc w:val="center"/>
       </w:pPr>
       <w:r>
+        <w:rPr>
+          <w:noProof/>
+        </w:rPr>
         <w:drawing>
-          <wp:inline distT="0" distB="0" distL="0" distR="0" wp14:anchorId="4D6C0B62" wp14:editId="481EC211">
-            <wp:extent cx="6332220" cy="3671570"/>
-            <wp:effectExtent l="0" t="0" r="0" b="5080"/>
-            <wp:docPr id="21" name="Imagen 21"/>
+          <wp:inline distT="0" distB="0" distL="0" distR="0" wp14:anchorId="425DDAF6" wp14:editId="315D7F5A">
+            <wp:extent cx="6332220" cy="3217545"/>
+            <wp:effectExtent l="0" t="0" r="0" b="1905"/>
+            <wp:docPr id="20" name="Imagen 20"/>
             <wp:cNvGraphicFramePr>
               <a:graphicFrameLocks xmlns:a="http://schemas.openxmlformats.org/drawingml/2006/main" noChangeAspect="1"/>
             </wp:cNvGraphicFramePr>
@@ -2881,6 +2670,67 @@
                   <pic:spPr>
                     <a:xfrm>
                       <a:off x="0" y="0"/>
+                      <a:ext cx="6332220" cy="3217545"/>
+                    </a:xfrm>
+                    <a:prstGeom prst="rect">
+                      <a:avLst/>
+                    </a:prstGeom>
+                  </pic:spPr>
+                </pic:pic>
+              </a:graphicData>
+            </a:graphic>
+          </wp:inline>
+        </w:drawing>
+      </w:r>
+    </w:p>
+    <w:p/>
+    <w:p>
+      <w:pPr>
+        <w:jc w:val="both"/>
+      </w:pPr>
+      <w:r>
+        <w:t>Posterior se le mostraran los datos en una tabla y el espacio para ingresar a los demás acompañantes, si ingreso mal a una persona tiene la posibilidad de eliminarla.</w:t>
+      </w:r>
+    </w:p>
+    <w:p/>
+    <w:p>
+      <w:r>
+        <w:t>*En el caso de ingresar un dato con el formato incorrecto no se podrá ingresar a los acompañantes.</w:t>
+      </w:r>
+    </w:p>
+    <w:p/>
+    <w:p>
+      <w:pPr>
+        <w:jc w:val="center"/>
+      </w:pPr>
+      <w:r>
+        <w:rPr>
+          <w:noProof/>
+        </w:rPr>
+        <w:drawing>
+          <wp:inline distT="0" distB="0" distL="0" distR="0" wp14:anchorId="4D6C0B62" wp14:editId="481EC211">
+            <wp:extent cx="6332220" cy="3671570"/>
+            <wp:effectExtent l="0" t="0" r="0" b="5080"/>
+            <wp:docPr id="21" name="Imagen 21"/>
+            <wp:cNvGraphicFramePr>
+              <a:graphicFrameLocks xmlns:a="http://schemas.openxmlformats.org/drawingml/2006/main" noChangeAspect="1"/>
+            </wp:cNvGraphicFramePr>
+            <a:graphic xmlns:a="http://schemas.openxmlformats.org/drawingml/2006/main">
+              <a:graphicData uri="http://schemas.openxmlformats.org/drawingml/2006/picture">
+                <pic:pic xmlns:pic="http://schemas.openxmlformats.org/drawingml/2006/picture">
+                  <pic:nvPicPr>
+                    <pic:cNvPr id="1" name=""/>
+                    <pic:cNvPicPr/>
+                  </pic:nvPicPr>
+                  <pic:blipFill>
+                    <a:blip r:embed="rId29"/>
+                    <a:stretch>
+                      <a:fillRect/>
+                    </a:stretch>
+                  </pic:blipFill>
+                  <pic:spPr>
+                    <a:xfrm>
+                      <a:off x="0" y="0"/>
                       <a:ext cx="6332220" cy="3671570"/>
                     </a:xfrm>
                     <a:prstGeom prst="rect">
@@ -2925,6 +2775,9 @@
         <w:jc w:val="center"/>
       </w:pPr>
       <w:r>
+        <w:rPr>
+          <w:noProof/>
+        </w:rPr>
         <w:drawing>
           <wp:inline distT="0" distB="0" distL="0" distR="0" wp14:anchorId="1F0002DB" wp14:editId="5E7A4015">
             <wp:extent cx="3391786" cy="2284790"/>
@@ -2941,7 +2794,7 @@
                     <pic:cNvPicPr/>
                   </pic:nvPicPr>
                   <pic:blipFill rotWithShape="1">
-                    <a:blip r:embed="rId29"/>
+                    <a:blip r:embed="rId30"/>
                     <a:srcRect l="6045" t="7959" r="5456" b="8931"/>
                     <a:stretch/>
                   </pic:blipFill>
@@ -3018,6 +2871,9 @@
     <w:p/>
     <w:p>
       <w:r>
+        <w:rPr>
+          <w:noProof/>
+        </w:rPr>
         <w:drawing>
           <wp:anchor distT="0" distB="0" distL="114300" distR="114300" simplePos="0" relativeHeight="251668480" behindDoc="0" locked="0" layoutInCell="1" allowOverlap="1" wp14:anchorId="12F94C22" wp14:editId="00EA7A6A">
             <wp:simplePos x="0" y="0"/>
@@ -3042,7 +2898,7 @@
                     <pic:cNvPicPr/>
                   </pic:nvPicPr>
                   <pic:blipFill>
-                    <a:blip r:embed="rId30">
+                    <a:blip r:embed="rId31">
                       <a:extLst>
                         <a:ext uri="{28A0092B-C50C-407E-A947-70E740481C1C}">
                           <a14:useLocalDpi xmlns:a14="http://schemas.microsoft.com/office/drawing/2010/main" val="0"/>
@@ -3085,6 +2941,9 @@
     </w:p>
     <w:p>
       <w:r>
+        <w:rPr>
+          <w:noProof/>
+        </w:rPr>
         <mc:AlternateContent>
           <mc:Choice Requires="wps">
             <w:drawing>
@@ -3165,6 +3024,9 @@
     <w:p/>
     <w:p>
       <w:r>
+        <w:rPr>
+          <w:noProof/>
+        </w:rPr>
         <w:drawing>
           <wp:anchor distT="0" distB="0" distL="114300" distR="114300" simplePos="0" relativeHeight="251676672" behindDoc="0" locked="0" layoutInCell="1" allowOverlap="1" wp14:anchorId="7E9C34A4" wp14:editId="4CF6EA95">
             <wp:simplePos x="0" y="0"/>
@@ -3189,7 +3051,7 @@
                     <pic:cNvPicPr/>
                   </pic:nvPicPr>
                   <pic:blipFill>
-                    <a:blip r:embed="rId31">
+                    <a:blip r:embed="rId32">
                       <a:extLst>
                         <a:ext uri="{28A0092B-C50C-407E-A947-70E740481C1C}">
                           <a14:useLocalDpi xmlns:a14="http://schemas.microsoft.com/office/drawing/2010/main" val="0"/>
@@ -3282,6 +3144,9 @@
     <w:p/>
     <w:p>
       <w:r>
+        <w:rPr>
+          <w:noProof/>
+        </w:rPr>
         <w:drawing>
           <wp:anchor distT="0" distB="0" distL="114300" distR="114300" simplePos="0" relativeHeight="251671552" behindDoc="0" locked="0" layoutInCell="1" allowOverlap="1" wp14:anchorId="4BDBDE57" wp14:editId="4CED8147">
             <wp:simplePos x="0" y="0"/>
@@ -3306,7 +3171,7 @@
                     <pic:cNvPicPr/>
                   </pic:nvPicPr>
                   <pic:blipFill>
-                    <a:blip r:embed="rId32">
+                    <a:blip r:embed="rId33">
                       <a:extLst>
                         <a:ext uri="{28A0092B-C50C-407E-A947-70E740481C1C}">
                           <a14:useLocalDpi xmlns:a14="http://schemas.microsoft.com/office/drawing/2010/main" val="0"/>
@@ -3351,6 +3216,9 @@
     </w:p>
     <w:p>
       <w:r>
+        <w:rPr>
+          <w:noProof/>
+        </w:rPr>
         <mc:AlternateContent>
           <mc:Choice Requires="wps">
             <w:drawing>
@@ -3432,54 +3300,14 @@
         <w:jc w:val="center"/>
       </w:pPr>
       <w:r>
+        <w:rPr>
+          <w:noProof/>
+        </w:rPr>
         <w:drawing>
           <wp:inline distT="0" distB="0" distL="0" distR="0" wp14:anchorId="28B98194" wp14:editId="04E3CDFE">
             <wp:extent cx="5524500" cy="2160605"/>
             <wp:effectExtent l="0" t="0" r="0" b="0"/>
             <wp:docPr id="25" name="Imagen 25"/>
-            <wp:cNvGraphicFramePr>
-              <a:graphicFrameLocks xmlns:a="http://schemas.openxmlformats.org/drawingml/2006/main" noChangeAspect="1"/>
-            </wp:cNvGraphicFramePr>
-            <a:graphic xmlns:a="http://schemas.openxmlformats.org/drawingml/2006/main">
-              <a:graphicData uri="http://schemas.openxmlformats.org/drawingml/2006/picture">
-                <pic:pic xmlns:pic="http://schemas.openxmlformats.org/drawingml/2006/picture">
-                  <pic:nvPicPr>
-                    <pic:cNvPr id="1" name=""/>
-                    <pic:cNvPicPr/>
-                  </pic:nvPicPr>
-                  <pic:blipFill>
-                    <a:blip r:embed="rId33"/>
-                    <a:stretch>
-                      <a:fillRect/>
-                    </a:stretch>
-                  </pic:blipFill>
-                  <pic:spPr>
-                    <a:xfrm>
-                      <a:off x="0" y="0"/>
-                      <a:ext cx="5585717" cy="2184547"/>
-                    </a:xfrm>
-                    <a:prstGeom prst="rect">
-                      <a:avLst/>
-                    </a:prstGeom>
-                  </pic:spPr>
-                </pic:pic>
-              </a:graphicData>
-            </a:graphic>
-          </wp:inline>
-        </w:drawing>
-      </w:r>
-    </w:p>
-    <w:p/>
-    <w:p>
-      <w:pPr>
-        <w:jc w:val="center"/>
-      </w:pPr>
-      <w:r>
-        <w:drawing>
-          <wp:inline distT="0" distB="0" distL="0" distR="0" wp14:anchorId="6CB0D560" wp14:editId="7F9FBFC9">
-            <wp:extent cx="5872842" cy="1953491"/>
-            <wp:effectExtent l="0" t="0" r="0" b="8890"/>
-            <wp:docPr id="27" name="Imagen 27"/>
             <wp:cNvGraphicFramePr>
               <a:graphicFrameLocks xmlns:a="http://schemas.openxmlformats.org/drawingml/2006/main" noChangeAspect="1"/>
             </wp:cNvGraphicFramePr>
@@ -3499,6 +3327,52 @@
                   <pic:spPr>
                     <a:xfrm>
                       <a:off x="0" y="0"/>
+                      <a:ext cx="5585717" cy="2184547"/>
+                    </a:xfrm>
+                    <a:prstGeom prst="rect">
+                      <a:avLst/>
+                    </a:prstGeom>
+                  </pic:spPr>
+                </pic:pic>
+              </a:graphicData>
+            </a:graphic>
+          </wp:inline>
+        </w:drawing>
+      </w:r>
+    </w:p>
+    <w:p/>
+    <w:p>
+      <w:pPr>
+        <w:jc w:val="center"/>
+      </w:pPr>
+      <w:r>
+        <w:rPr>
+          <w:noProof/>
+        </w:rPr>
+        <w:drawing>
+          <wp:inline distT="0" distB="0" distL="0" distR="0" wp14:anchorId="6CB0D560" wp14:editId="7F9FBFC9">
+            <wp:extent cx="5872842" cy="1953491"/>
+            <wp:effectExtent l="0" t="0" r="0" b="8890"/>
+            <wp:docPr id="27" name="Imagen 27"/>
+            <wp:cNvGraphicFramePr>
+              <a:graphicFrameLocks xmlns:a="http://schemas.openxmlformats.org/drawingml/2006/main" noChangeAspect="1"/>
+            </wp:cNvGraphicFramePr>
+            <a:graphic xmlns:a="http://schemas.openxmlformats.org/drawingml/2006/main">
+              <a:graphicData uri="http://schemas.openxmlformats.org/drawingml/2006/picture">
+                <pic:pic xmlns:pic="http://schemas.openxmlformats.org/drawingml/2006/picture">
+                  <pic:nvPicPr>
+                    <pic:cNvPr id="1" name=""/>
+                    <pic:cNvPicPr/>
+                  </pic:nvPicPr>
+                  <pic:blipFill>
+                    <a:blip r:embed="rId35"/>
+                    <a:stretch>
+                      <a:fillRect/>
+                    </a:stretch>
+                  </pic:blipFill>
+                  <pic:spPr>
+                    <a:xfrm>
+                      <a:off x="0" y="0"/>
                       <a:ext cx="5897280" cy="1961620"/>
                     </a:xfrm>
                     <a:prstGeom prst="rect">
@@ -3562,6 +3436,9 @@
         <w:jc w:val="center"/>
       </w:pPr>
       <w:r>
+        <w:rPr>
+          <w:noProof/>
+        </w:rPr>
         <w:drawing>
           <wp:inline distT="0" distB="0" distL="0" distR="0" wp14:anchorId="7F765157" wp14:editId="791B6486">
             <wp:extent cx="3593805" cy="2468176"/>
@@ -3578,7 +3455,7 @@
                     <pic:cNvPicPr/>
                   </pic:nvPicPr>
                   <pic:blipFill>
-                    <a:blip r:embed="rId35"/>
+                    <a:blip r:embed="rId36"/>
                     <a:stretch>
                       <a:fillRect/>
                     </a:stretch>
@@ -3637,6 +3514,9 @@
     <w:p/>
     <w:p>
       <w:r>
+        <w:rPr>
+          <w:noProof/>
+        </w:rPr>
         <w:drawing>
           <wp:anchor distT="0" distB="0" distL="114300" distR="114300" simplePos="0" relativeHeight="251673600" behindDoc="0" locked="0" layoutInCell="1" allowOverlap="1" wp14:anchorId="2AEC5481" wp14:editId="47729B06">
             <wp:simplePos x="0" y="0"/>
@@ -3661,7 +3541,7 @@
                     <pic:cNvPicPr/>
                   </pic:nvPicPr>
                   <pic:blipFill>
-                    <a:blip r:embed="rId36">
+                    <a:blip r:embed="rId37">
                       <a:extLst>
                         <a:ext uri="{28A0092B-C50C-407E-A947-70E740481C1C}">
                           <a14:useLocalDpi xmlns:a14="http://schemas.microsoft.com/office/drawing/2010/main" val="0"/>
@@ -3706,6 +3586,9 @@
     </w:p>
     <w:p>
       <w:r>
+        <w:rPr>
+          <w:noProof/>
+        </w:rPr>
         <mc:AlternateContent>
           <mc:Choice Requires="wps">
             <w:drawing>
@@ -3784,6 +3667,9 @@
         <w:jc w:val="center"/>
       </w:pPr>
       <w:r>
+        <w:rPr>
+          <w:noProof/>
+        </w:rPr>
         <w:lastRenderedPageBreak/>
         <w:drawing>
           <wp:inline distT="0" distB="0" distL="0" distR="0" wp14:anchorId="7F30590A" wp14:editId="7CD4C70C">
@@ -3801,7 +3687,7 @@
                     <pic:cNvPicPr/>
                   </pic:nvPicPr>
                   <pic:blipFill>
-                    <a:blip r:embed="rId37">
+                    <a:blip r:embed="rId38">
                       <a:extLst>
                         <a:ext uri="{28A0092B-C50C-407E-A947-70E740481C1C}">
                           <a14:useLocalDpi xmlns:a14="http://schemas.microsoft.com/office/drawing/2010/main" val="0"/>
@@ -3863,6 +3749,9 @@
         <w:jc w:val="center"/>
       </w:pPr>
       <w:r>
+        <w:rPr>
+          <w:noProof/>
+        </w:rPr>
         <w:drawing>
           <wp:inline distT="0" distB="0" distL="0" distR="0" wp14:anchorId="09E4FF4A" wp14:editId="31226AF6">
             <wp:extent cx="3934046" cy="2815479"/>
@@ -3879,7 +3768,7 @@
                     <pic:cNvPicPr/>
                   </pic:nvPicPr>
                   <pic:blipFill>
-                    <a:blip r:embed="rId38"/>
+                    <a:blip r:embed="rId39"/>
                     <a:stretch>
                       <a:fillRect/>
                     </a:stretch>
@@ -3925,8 +3814,11 @@
     <w:p/>
     <w:p>
       <w:r>
+        <w:rPr>
+          <w:noProof/>
+        </w:rPr>
         <w:drawing>
-          <wp:anchor distT="0" distB="0" distL="114300" distR="114300" simplePos="0" relativeHeight="251675648" behindDoc="0" locked="0" layoutInCell="1" allowOverlap="1" wp14:anchorId="106E383C" wp14:editId="6F70199B">
+          <wp:anchor distT="0" distB="0" distL="114300" distR="114300" simplePos="0" relativeHeight="251675648" behindDoc="0" locked="0" layoutInCell="1" allowOverlap="1" wp14:anchorId="106E383C" wp14:editId="689DDE3F">
             <wp:simplePos x="0" y="0"/>
             <wp:positionH relativeFrom="column">
               <wp:posOffset>3391</wp:posOffset>
@@ -3951,7 +3843,7 @@
                     </pic:cNvPicPr>
                   </pic:nvPicPr>
                   <pic:blipFill>
-                    <a:blip r:embed="rId39" cstate="print">
+                    <a:blip r:embed="rId40" cstate="print">
                       <a:extLst>
                         <a:ext uri="{28A0092B-C50C-407E-A947-70E740481C1C}">
                           <a14:useLocalDpi xmlns:a14="http://schemas.microsoft.com/office/drawing/2010/main" val="0"/>
@@ -3997,6 +3889,9 @@
     <w:p/>
     <w:p>
       <w:r>
+        <w:rPr>
+          <w:noProof/>
+        </w:rPr>
         <w:drawing>
           <wp:inline distT="0" distB="0" distL="0" distR="0" wp14:anchorId="3A9337E9" wp14:editId="3CD4AF00">
             <wp:extent cx="3024554" cy="2829560"/>
@@ -4013,7 +3908,7 @@
                     <pic:cNvPicPr/>
                   </pic:nvPicPr>
                   <pic:blipFill>
-                    <a:blip r:embed="rId40"/>
+                    <a:blip r:embed="rId41"/>
                     <a:stretch>
                       <a:fillRect/>
                     </a:stretch>
@@ -4062,6 +3957,9 @@
         <w:jc w:val="center"/>
       </w:pPr>
       <w:r>
+        <w:rPr>
+          <w:noProof/>
+        </w:rPr>
         <w:drawing>
           <wp:inline distT="0" distB="0" distL="0" distR="0" wp14:anchorId="464A662C" wp14:editId="2F3E714A">
             <wp:extent cx="3726092" cy="3101340"/>
@@ -4078,7 +3976,7 @@
                     <pic:cNvPicPr/>
                   </pic:nvPicPr>
                   <pic:blipFill>
-                    <a:blip r:embed="rId41"/>
+                    <a:blip r:embed="rId42"/>
                     <a:stretch>
                       <a:fillRect/>
                     </a:stretch>
@@ -4111,7 +4009,7 @@
 </file>
 
 <file path=word/endnotes.xml><?xml version="1.0" encoding="utf-8"?>
-<w:endnotes xmlns:wpc="http://schemas.microsoft.com/office/word/2010/wordprocessingCanvas" xmlns:cx="http://schemas.microsoft.com/office/drawing/2014/chartex" xmlns:cx1="http://schemas.microsoft.com/office/drawing/2015/9/8/chartex" xmlns:cx2="http://schemas.microsoft.com/office/drawing/2015/10/21/chartex" xmlns:cx3="http://schemas.microsoft.com/office/drawing/2016/5/9/chartex" xmlns:cx4="http://schemas.microsoft.com/office/drawing/2016/5/10/chartex" xmlns:cx5="http://schemas.microsoft.com/office/drawing/2016/5/11/chartex" xmlns:cx6="http://schemas.microsoft.com/office/drawing/2016/5/12/chartex" xmlns:cx7="http://schemas.microsoft.com/office/drawing/2016/5/13/chartex" xmlns:cx8="http://schemas.microsoft.com/office/drawing/2016/5/14/chartex" xmlns:mc="http://schemas.openxmlformats.org/markup-compatibility/2006" xmlns:aink="http://schemas.microsoft.com/office/drawing/2016/ink" xmlns:am3d="http://schemas.microsoft.com/office/drawing/2017/model3d" xmlns:o="urn:schemas-microsoft-com:office:office" xmlns:r="http://schemas.openxmlformats.org/officeDocument/2006/relationships" xmlns:m="http://schemas.openxmlformats.org/officeDocument/2006/math" xmlns:v="urn:schemas-microsoft-com:vml" xmlns:wp14="http://schemas.microsoft.com/office/word/2010/wordprocessingDrawing" xmlns:wp="http://schemas.openxmlformats.org/drawingml/2006/wordprocessingDrawing" xmlns:w10="urn:schemas-microsoft-com:office:word" xmlns:w="http://schemas.openxmlformats.org/wordprocessingml/2006/main" xmlns:w14="http://schemas.microsoft.com/office/word/2010/wordml" xmlns:w15="http://schemas.microsoft.com/office/word/2012/wordml" xmlns:w16cex="http://schemas.microsoft.com/office/word/2018/wordml/cex" xmlns:w16cid="http://schemas.microsoft.com/office/word/2016/wordml/cid" xmlns:w16="http://schemas.microsoft.com/office/word/2018/wordml" xmlns:w16sdtdh="http://schemas.microsoft.com/office/word/2020/wordml/sdtdatahash" xmlns:w16se="http://schemas.microsoft.com/office/word/2015/wordml/symex" xmlns:wpg="http://schemas.microsoft.com/office/word/2010/wordprocessingGroup" xmlns:wpi="http://schemas.microsoft.com/office/word/2010/wordprocessingInk" xmlns:wne="http://schemas.microsoft.com/office/word/2006/wordml" xmlns:wps="http://schemas.microsoft.com/office/word/2010/wordprocessingShape" mc:Ignorable="w14 w15 w16se w16cid w16 w16cex w16sdtdh wp14">
+<w:endnotes xmlns:wpc="http://schemas.microsoft.com/office/word/2010/wordprocessingCanvas" xmlns:cx="http://schemas.microsoft.com/office/drawing/2014/chartex" xmlns:cx1="http://schemas.microsoft.com/office/drawing/2015/9/8/chartex" xmlns:cx2="http://schemas.microsoft.com/office/drawing/2015/10/21/chartex" xmlns:cx3="http://schemas.microsoft.com/office/drawing/2016/5/9/chartex" xmlns:cx4="http://schemas.microsoft.com/office/drawing/2016/5/10/chartex" xmlns:cx5="http://schemas.microsoft.com/office/drawing/2016/5/11/chartex" xmlns:cx6="http://schemas.microsoft.com/office/drawing/2016/5/12/chartex" xmlns:cx7="http://schemas.microsoft.com/office/drawing/2016/5/13/chartex" xmlns:cx8="http://schemas.microsoft.com/office/drawing/2016/5/14/chartex" xmlns:mc="http://schemas.openxmlformats.org/markup-compatibility/2006" xmlns:aink="http://schemas.microsoft.com/office/drawing/2016/ink" xmlns:am3d="http://schemas.microsoft.com/office/drawing/2017/model3d" xmlns:o="urn:schemas-microsoft-com:office:office" xmlns:oel="http://schemas.microsoft.com/office/2019/extlst" xmlns:r="http://schemas.openxmlformats.org/officeDocument/2006/relationships" xmlns:m="http://schemas.openxmlformats.org/officeDocument/2006/math" xmlns:v="urn:schemas-microsoft-com:vml" xmlns:wp14="http://schemas.microsoft.com/office/word/2010/wordprocessingDrawing" xmlns:wp="http://schemas.openxmlformats.org/drawingml/2006/wordprocessingDrawing" xmlns:w10="urn:schemas-microsoft-com:office:word" xmlns:w="http://schemas.openxmlformats.org/wordprocessingml/2006/main" xmlns:w14="http://schemas.microsoft.com/office/word/2010/wordml" xmlns:w15="http://schemas.microsoft.com/office/word/2012/wordml" xmlns:w16cex="http://schemas.microsoft.com/office/word/2018/wordml/cex" xmlns:w16cid="http://schemas.microsoft.com/office/word/2016/wordml/cid" xmlns:w16="http://schemas.microsoft.com/office/word/2018/wordml" xmlns:w16du="http://schemas.microsoft.com/office/word/2023/wordml/word16du" xmlns:w16sdtdh="http://schemas.microsoft.com/office/word/2020/wordml/sdtdatahash" xmlns:w16se="http://schemas.microsoft.com/office/word/2015/wordml/symex" xmlns:wpg="http://schemas.microsoft.com/office/word/2010/wordprocessingGroup" xmlns:wpi="http://schemas.microsoft.com/office/word/2010/wordprocessingInk" xmlns:wne="http://schemas.microsoft.com/office/word/2006/wordml" xmlns:wps="http://schemas.microsoft.com/office/word/2010/wordprocessingShape" mc:Ignorable="w14 w15 w16se w16cid w16 w16cex w16sdtdh w16du wp14">
   <w:endnote w:type="separator" w:id="-1">
     <w:p>
       <w:r>
@@ -4130,7 +4028,7 @@
 </file>
 
 <file path=word/footer1.xml><?xml version="1.0" encoding="utf-8"?>
-<w:ftr xmlns:wpc="http://schemas.microsoft.com/office/word/2010/wordprocessingCanvas" xmlns:cx="http://schemas.microsoft.com/office/drawing/2014/chartex" xmlns:cx1="http://schemas.microsoft.com/office/drawing/2015/9/8/chartex" xmlns:cx2="http://schemas.microsoft.com/office/drawing/2015/10/21/chartex" xmlns:cx3="http://schemas.microsoft.com/office/drawing/2016/5/9/chartex" xmlns:cx4="http://schemas.microsoft.com/office/drawing/2016/5/10/chartex" xmlns:cx5="http://schemas.microsoft.com/office/drawing/2016/5/11/chartex" xmlns:cx6="http://schemas.microsoft.com/office/drawing/2016/5/12/chartex" xmlns:cx7="http://schemas.microsoft.com/office/drawing/2016/5/13/chartex" xmlns:cx8="http://schemas.microsoft.com/office/drawing/2016/5/14/chartex" xmlns:mc="http://schemas.openxmlformats.org/markup-compatibility/2006" xmlns:aink="http://schemas.microsoft.com/office/drawing/2016/ink" xmlns:am3d="http://schemas.microsoft.com/office/drawing/2017/model3d" xmlns:o="urn:schemas-microsoft-com:office:office" xmlns:r="http://schemas.openxmlformats.org/officeDocument/2006/relationships" xmlns:m="http://schemas.openxmlformats.org/officeDocument/2006/math" xmlns:v="urn:schemas-microsoft-com:vml" xmlns:wp14="http://schemas.microsoft.com/office/word/2010/wordprocessingDrawing" xmlns:wp="http://schemas.openxmlformats.org/drawingml/2006/wordprocessingDrawing" xmlns:w10="urn:schemas-microsoft-com:office:word" xmlns:w="http://schemas.openxmlformats.org/wordprocessingml/2006/main" xmlns:w14="http://schemas.microsoft.com/office/word/2010/wordml" xmlns:w15="http://schemas.microsoft.com/office/word/2012/wordml" xmlns:w16cex="http://schemas.microsoft.com/office/word/2018/wordml/cex" xmlns:w16cid="http://schemas.microsoft.com/office/word/2016/wordml/cid" xmlns:w16="http://schemas.microsoft.com/office/word/2018/wordml" xmlns:w16sdtdh="http://schemas.microsoft.com/office/word/2020/wordml/sdtdatahash" xmlns:w16se="http://schemas.microsoft.com/office/word/2015/wordml/symex" xmlns:wpg="http://schemas.microsoft.com/office/word/2010/wordprocessingGroup" xmlns:wpi="http://schemas.microsoft.com/office/word/2010/wordprocessingInk" xmlns:wne="http://schemas.microsoft.com/office/word/2006/wordml" xmlns:wps="http://schemas.microsoft.com/office/word/2010/wordprocessingShape" mc:Ignorable="w14 w15 w16se w16cid w16 w16cex w16sdtdh wp14">
+<w:ftr xmlns:wpc="http://schemas.microsoft.com/office/word/2010/wordprocessingCanvas" xmlns:cx="http://schemas.microsoft.com/office/drawing/2014/chartex" xmlns:cx1="http://schemas.microsoft.com/office/drawing/2015/9/8/chartex" xmlns:cx2="http://schemas.microsoft.com/office/drawing/2015/10/21/chartex" xmlns:cx3="http://schemas.microsoft.com/office/drawing/2016/5/9/chartex" xmlns:cx4="http://schemas.microsoft.com/office/drawing/2016/5/10/chartex" xmlns:cx5="http://schemas.microsoft.com/office/drawing/2016/5/11/chartex" xmlns:cx6="http://schemas.microsoft.com/office/drawing/2016/5/12/chartex" xmlns:cx7="http://schemas.microsoft.com/office/drawing/2016/5/13/chartex" xmlns:cx8="http://schemas.microsoft.com/office/drawing/2016/5/14/chartex" xmlns:mc="http://schemas.openxmlformats.org/markup-compatibility/2006" xmlns:aink="http://schemas.microsoft.com/office/drawing/2016/ink" xmlns:am3d="http://schemas.microsoft.com/office/drawing/2017/model3d" xmlns:o="urn:schemas-microsoft-com:office:office" xmlns:oel="http://schemas.microsoft.com/office/2019/extlst" xmlns:r="http://schemas.openxmlformats.org/officeDocument/2006/relationships" xmlns:m="http://schemas.openxmlformats.org/officeDocument/2006/math" xmlns:v="urn:schemas-microsoft-com:vml" xmlns:wp14="http://schemas.microsoft.com/office/word/2010/wordprocessingDrawing" xmlns:wp="http://schemas.openxmlformats.org/drawingml/2006/wordprocessingDrawing" xmlns:w10="urn:schemas-microsoft-com:office:word" xmlns:w="http://schemas.openxmlformats.org/wordprocessingml/2006/main" xmlns:w14="http://schemas.microsoft.com/office/word/2010/wordml" xmlns:w15="http://schemas.microsoft.com/office/word/2012/wordml" xmlns:w16cex="http://schemas.microsoft.com/office/word/2018/wordml/cex" xmlns:w16cid="http://schemas.microsoft.com/office/word/2016/wordml/cid" xmlns:w16="http://schemas.microsoft.com/office/word/2018/wordml" xmlns:w16du="http://schemas.microsoft.com/office/word/2023/wordml/word16du" xmlns:w16sdtdh="http://schemas.microsoft.com/office/word/2020/wordml/sdtdatahash" xmlns:w16se="http://schemas.microsoft.com/office/word/2015/wordml/symex" xmlns:wpg="http://schemas.microsoft.com/office/word/2010/wordprocessingGroup" xmlns:wpi="http://schemas.microsoft.com/office/word/2010/wordprocessingInk" xmlns:wne="http://schemas.microsoft.com/office/word/2006/wordml" xmlns:wps="http://schemas.microsoft.com/office/word/2010/wordprocessingShape" mc:Ignorable="w14 w15 w16se w16cid w16 w16cex w16sdtdh w16du wp14">
   <w:sdt>
     <w:sdtPr>
       <w:id w:val="2119568196"/>
@@ -4139,7 +4037,6 @@
         <w:docPartUnique/>
       </w:docPartObj>
     </w:sdtPr>
-    <w:sdtEndPr/>
     <w:sdtContent>
       <w:p>
         <w:pPr>
@@ -4159,7 +4056,7 @@
 </file>
 
 <file path=word/footnotes.xml><?xml version="1.0" encoding="utf-8"?>
-<w:footnotes xmlns:wpc="http://schemas.microsoft.com/office/word/2010/wordprocessingCanvas" xmlns:cx="http://schemas.microsoft.com/office/drawing/2014/chartex" xmlns:cx1="http://schemas.microsoft.com/office/drawing/2015/9/8/chartex" xmlns:cx2="http://schemas.microsoft.com/office/drawing/2015/10/21/chartex" xmlns:cx3="http://schemas.microsoft.com/office/drawing/2016/5/9/chartex" xmlns:cx4="http://schemas.microsoft.com/office/drawing/2016/5/10/chartex" xmlns:cx5="http://schemas.microsoft.com/office/drawing/2016/5/11/chartex" xmlns:cx6="http://schemas.microsoft.com/office/drawing/2016/5/12/chartex" xmlns:cx7="http://schemas.microsoft.com/office/drawing/2016/5/13/chartex" xmlns:cx8="http://schemas.microsoft.com/office/drawing/2016/5/14/chartex" xmlns:mc="http://schemas.openxmlformats.org/markup-compatibility/2006" xmlns:aink="http://schemas.microsoft.com/office/drawing/2016/ink" xmlns:am3d="http://schemas.microsoft.com/office/drawing/2017/model3d" xmlns:o="urn:schemas-microsoft-com:office:office" xmlns:r="http://schemas.openxmlformats.org/officeDocument/2006/relationships" xmlns:m="http://schemas.openxmlformats.org/officeDocument/2006/math" xmlns:v="urn:schemas-microsoft-com:vml" xmlns:wp14="http://schemas.microsoft.com/office/word/2010/wordprocessingDrawing" xmlns:wp="http://schemas.openxmlformats.org/drawingml/2006/wordprocessingDrawing" xmlns:w10="urn:schemas-microsoft-com:office:word" xmlns:w="http://schemas.openxmlformats.org/wordprocessingml/2006/main" xmlns:w14="http://schemas.microsoft.com/office/word/2010/wordml" xmlns:w15="http://schemas.microsoft.com/office/word/2012/wordml" xmlns:w16cex="http://schemas.microsoft.com/office/word/2018/wordml/cex" xmlns:w16cid="http://schemas.microsoft.com/office/word/2016/wordml/cid" xmlns:w16="http://schemas.microsoft.com/office/word/2018/wordml" xmlns:w16sdtdh="http://schemas.microsoft.com/office/word/2020/wordml/sdtdatahash" xmlns:w16se="http://schemas.microsoft.com/office/word/2015/wordml/symex" xmlns:wpg="http://schemas.microsoft.com/office/word/2010/wordprocessingGroup" xmlns:wpi="http://schemas.microsoft.com/office/word/2010/wordprocessingInk" xmlns:wne="http://schemas.microsoft.com/office/word/2006/wordml" xmlns:wps="http://schemas.microsoft.com/office/word/2010/wordprocessingShape" mc:Ignorable="w14 w15 w16se w16cid w16 w16cex w16sdtdh wp14">
+<w:footnotes xmlns:wpc="http://schemas.microsoft.com/office/word/2010/wordprocessingCanvas" xmlns:cx="http://schemas.microsoft.com/office/drawing/2014/chartex" xmlns:cx1="http://schemas.microsoft.com/office/drawing/2015/9/8/chartex" xmlns:cx2="http://schemas.microsoft.com/office/drawing/2015/10/21/chartex" xmlns:cx3="http://schemas.microsoft.com/office/drawing/2016/5/9/chartex" xmlns:cx4="http://schemas.microsoft.com/office/drawing/2016/5/10/chartex" xmlns:cx5="http://schemas.microsoft.com/office/drawing/2016/5/11/chartex" xmlns:cx6="http://schemas.microsoft.com/office/drawing/2016/5/12/chartex" xmlns:cx7="http://schemas.microsoft.com/office/drawing/2016/5/13/chartex" xmlns:cx8="http://schemas.microsoft.com/office/drawing/2016/5/14/chartex" xmlns:mc="http://schemas.openxmlformats.org/markup-compatibility/2006" xmlns:aink="http://schemas.microsoft.com/office/drawing/2016/ink" xmlns:am3d="http://schemas.microsoft.com/office/drawing/2017/model3d" xmlns:o="urn:schemas-microsoft-com:office:office" xmlns:oel="http://schemas.microsoft.com/office/2019/extlst" xmlns:r="http://schemas.openxmlformats.org/officeDocument/2006/relationships" xmlns:m="http://schemas.openxmlformats.org/officeDocument/2006/math" xmlns:v="urn:schemas-microsoft-com:vml" xmlns:wp14="http://schemas.microsoft.com/office/word/2010/wordprocessingDrawing" xmlns:wp="http://schemas.openxmlformats.org/drawingml/2006/wordprocessingDrawing" xmlns:w10="urn:schemas-microsoft-com:office:word" xmlns:w="http://schemas.openxmlformats.org/wordprocessingml/2006/main" xmlns:w14="http://schemas.microsoft.com/office/word/2010/wordml" xmlns:w15="http://schemas.microsoft.com/office/word/2012/wordml" xmlns:w16cex="http://schemas.microsoft.com/office/word/2018/wordml/cex" xmlns:w16cid="http://schemas.microsoft.com/office/word/2016/wordml/cid" xmlns:w16="http://schemas.microsoft.com/office/word/2018/wordml" xmlns:w16du="http://schemas.microsoft.com/office/word/2023/wordml/word16du" xmlns:w16sdtdh="http://schemas.microsoft.com/office/word/2020/wordml/sdtdatahash" xmlns:w16se="http://schemas.microsoft.com/office/word/2015/wordml/symex" xmlns:wpg="http://schemas.microsoft.com/office/word/2010/wordprocessingGroup" xmlns:wpi="http://schemas.microsoft.com/office/word/2010/wordprocessingInk" xmlns:wne="http://schemas.microsoft.com/office/word/2006/wordml" xmlns:wps="http://schemas.microsoft.com/office/word/2010/wordprocessingShape" mc:Ignorable="w14 w15 w16se w16cid w16 w16cex w16sdtdh w16du wp14">
   <w:footnote w:type="separator" w:id="-1">
     <w:p>
       <w:r>
@@ -4178,7 +4075,7 @@
 </file>
 
 <file path=word/header1.xml><?xml version="1.0" encoding="utf-8"?>
-<w:hdr xmlns:wpc="http://schemas.microsoft.com/office/word/2010/wordprocessingCanvas" xmlns:cx="http://schemas.microsoft.com/office/drawing/2014/chartex" xmlns:cx1="http://schemas.microsoft.com/office/drawing/2015/9/8/chartex" xmlns:cx2="http://schemas.microsoft.com/office/drawing/2015/10/21/chartex" xmlns:cx3="http://schemas.microsoft.com/office/drawing/2016/5/9/chartex" xmlns:cx4="http://schemas.microsoft.com/office/drawing/2016/5/10/chartex" xmlns:cx5="http://schemas.microsoft.com/office/drawing/2016/5/11/chartex" xmlns:cx6="http://schemas.microsoft.com/office/drawing/2016/5/12/chartex" xmlns:cx7="http://schemas.microsoft.com/office/drawing/2016/5/13/chartex" xmlns:cx8="http://schemas.microsoft.com/office/drawing/2016/5/14/chartex" xmlns:mc="http://schemas.openxmlformats.org/markup-compatibility/2006" xmlns:aink="http://schemas.microsoft.com/office/drawing/2016/ink" xmlns:am3d="http://schemas.microsoft.com/office/drawing/2017/model3d" xmlns:o="urn:schemas-microsoft-com:office:office" xmlns:r="http://schemas.openxmlformats.org/officeDocument/2006/relationships" xmlns:m="http://schemas.openxmlformats.org/officeDocument/2006/math" xmlns:v="urn:schemas-microsoft-com:vml" xmlns:wp14="http://schemas.microsoft.com/office/word/2010/wordprocessingDrawing" xmlns:wp="http://schemas.openxmlformats.org/drawingml/2006/wordprocessingDrawing" xmlns:w10="urn:schemas-microsoft-com:office:word" xmlns:w="http://schemas.openxmlformats.org/wordprocessingml/2006/main" xmlns:w14="http://schemas.microsoft.com/office/word/2010/wordml" xmlns:w15="http://schemas.microsoft.com/office/word/2012/wordml" xmlns:w16cex="http://schemas.microsoft.com/office/word/2018/wordml/cex" xmlns:w16cid="http://schemas.microsoft.com/office/word/2016/wordml/cid" xmlns:w16="http://schemas.microsoft.com/office/word/2018/wordml" xmlns:w16sdtdh="http://schemas.microsoft.com/office/word/2020/wordml/sdtdatahash" xmlns:w16se="http://schemas.microsoft.com/office/word/2015/wordml/symex" xmlns:wpg="http://schemas.microsoft.com/office/word/2010/wordprocessingGroup" xmlns:wpi="http://schemas.microsoft.com/office/word/2010/wordprocessingInk" xmlns:wne="http://schemas.microsoft.com/office/word/2006/wordml" xmlns:wps="http://schemas.microsoft.com/office/word/2010/wordprocessingShape" mc:Ignorable="w14 w15 w16se w16cid w16 w16cex w16sdtdh wp14">
+<w:hdr xmlns:wpc="http://schemas.microsoft.com/office/word/2010/wordprocessingCanvas" xmlns:cx="http://schemas.microsoft.com/office/drawing/2014/chartex" xmlns:cx1="http://schemas.microsoft.com/office/drawing/2015/9/8/chartex" xmlns:cx2="http://schemas.microsoft.com/office/drawing/2015/10/21/chartex" xmlns:cx3="http://schemas.microsoft.com/office/drawing/2016/5/9/chartex" xmlns:cx4="http://schemas.microsoft.com/office/drawing/2016/5/10/chartex" xmlns:cx5="http://schemas.microsoft.com/office/drawing/2016/5/11/chartex" xmlns:cx6="http://schemas.microsoft.com/office/drawing/2016/5/12/chartex" xmlns:cx7="http://schemas.microsoft.com/office/drawing/2016/5/13/chartex" xmlns:cx8="http://schemas.microsoft.com/office/drawing/2016/5/14/chartex" xmlns:mc="http://schemas.openxmlformats.org/markup-compatibility/2006" xmlns:aink="http://schemas.microsoft.com/office/drawing/2016/ink" xmlns:am3d="http://schemas.microsoft.com/office/drawing/2017/model3d" xmlns:o="urn:schemas-microsoft-com:office:office" xmlns:oel="http://schemas.microsoft.com/office/2019/extlst" xmlns:r="http://schemas.openxmlformats.org/officeDocument/2006/relationships" xmlns:m="http://schemas.openxmlformats.org/officeDocument/2006/math" xmlns:v="urn:schemas-microsoft-com:vml" xmlns:wp14="http://schemas.microsoft.com/office/word/2010/wordprocessingDrawing" xmlns:wp="http://schemas.openxmlformats.org/drawingml/2006/wordprocessingDrawing" xmlns:w10="urn:schemas-microsoft-com:office:word" xmlns:w="http://schemas.openxmlformats.org/wordprocessingml/2006/main" xmlns:w14="http://schemas.microsoft.com/office/word/2010/wordml" xmlns:w15="http://schemas.microsoft.com/office/word/2012/wordml" xmlns:w16cex="http://schemas.microsoft.com/office/word/2018/wordml/cex" xmlns:w16cid="http://schemas.microsoft.com/office/word/2016/wordml/cid" xmlns:w16="http://schemas.microsoft.com/office/word/2018/wordml" xmlns:w16du="http://schemas.microsoft.com/office/word/2023/wordml/word16du" xmlns:w16sdtdh="http://schemas.microsoft.com/office/word/2020/wordml/sdtdatahash" xmlns:w16se="http://schemas.microsoft.com/office/word/2015/wordml/symex" xmlns:wpg="http://schemas.microsoft.com/office/word/2010/wordprocessingGroup" xmlns:wpi="http://schemas.microsoft.com/office/word/2010/wordprocessingInk" xmlns:wne="http://schemas.microsoft.com/office/word/2006/wordml" xmlns:wps="http://schemas.microsoft.com/office/word/2010/wordprocessingShape" mc:Ignorable="w14 w15 w16se w16cid w16 w16cex w16sdtdh w16du wp14">
   <w:sdt>
     <w:sdtPr>
       <w:id w:val="-1739626174"/>
@@ -4187,7 +4084,6 @@
         <w:docPartUnique/>
       </w:docPartObj>
     </w:sdtPr>
-    <w:sdtEndPr/>
     <w:sdtContent>
       <w:p>
         <w:pPr>
@@ -4326,7 +4222,7 @@
             </mc:Choice>
             <mc:Fallback>
               <w:pict>
-                <v:group w14:anchorId="16694A09" id="Grupo 1" o:spid="_x0000_s1026" style="width:64.55pt;height:18.7pt;mso-position-horizontal-relative:char;mso-position-vertical-relative:line" coordorigin="614,660" coordsize="864,374" o:gfxdata="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">
+                <v:group w14:anchorId="16694A09" id="Grupo 1" o:spid="_x0000_s1026" style="width:64.55pt;height:18.7pt;mso-position-horizontal-relative:char;mso-position-vertical-relative:line" coordorigin="614,660" coordsize="864,374" o:gfxdata="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">
                   <v:roundrect id="AutoShape 42" o:spid="_x0000_s1027" style="position:absolute;left:859;top:415;width:374;height:864;rotation:-90;visibility:visible;mso-wrap-style:square;v-text-anchor:top" arcsize="10923f" o:gfxdata="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" filled="f" strokecolor="#0b87c8 [3204]"/>
                   <v:roundrect id="AutoShape 43" o:spid="_x0000_s1028" style="position:absolute;left:898;top:451;width:296;height:792;rotation:-90;visibility:visible;mso-wrap-style:square;v-text-anchor:top" arcsize="10923f" o:gfxdata="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" filled="f" strokecolor="#0b87c8 [3204]"/>
                   <v:shapetype id="_x0000_t202" coordsize="21600,21600" o:spt="202" path="m,l,21600r21600,l21600,xe">
@@ -4362,7 +4258,7 @@
 </file>
 
 <file path=word/numbering.xml><?xml version="1.0" encoding="utf-8"?>
-<w:numbering xmlns:wpc="http://schemas.microsoft.com/office/word/2010/wordprocessingCanvas" xmlns:cx="http://schemas.microsoft.com/office/drawing/2014/chartex" xmlns:cx1="http://schemas.microsoft.com/office/drawing/2015/9/8/chartex" xmlns:cx2="http://schemas.microsoft.com/office/drawing/2015/10/21/chartex" xmlns:cx3="http://schemas.microsoft.com/office/drawing/2016/5/9/chartex" xmlns:cx4="http://schemas.microsoft.com/office/drawing/2016/5/10/chartex" xmlns:cx5="http://schemas.microsoft.com/office/drawing/2016/5/11/chartex" xmlns:cx6="http://schemas.microsoft.com/office/drawing/2016/5/12/chartex" xmlns:cx7="http://schemas.microsoft.com/office/drawing/2016/5/13/chartex" xmlns:cx8="http://schemas.microsoft.com/office/drawing/2016/5/14/chartex" xmlns:mc="http://schemas.openxmlformats.org/markup-compatibility/2006" xmlns:aink="http://schemas.microsoft.com/office/drawing/2016/ink" xmlns:am3d="http://schemas.microsoft.com/office/drawing/2017/model3d" xmlns:o="urn:schemas-microsoft-com:office:office" xmlns:r="http://schemas.openxmlformats.org/officeDocument/2006/relationships" xmlns:m="http://schemas.openxmlformats.org/officeDocument/2006/math" xmlns:v="urn:schemas-microsoft-com:vml" xmlns:wp14="http://schemas.microsoft.com/office/word/2010/wordprocessingDrawing" xmlns:wp="http://schemas.openxmlformats.org/drawingml/2006/wordprocessingDrawing" xmlns:w10="urn:schemas-microsoft-com:office:word" xmlns:w="http://schemas.openxmlformats.org/wordprocessingml/2006/main" xmlns:w14="http://schemas.microsoft.com/office/word/2010/wordml" xmlns:w15="http://schemas.microsoft.com/office/word/2012/wordml" xmlns:w16cex="http://schemas.microsoft.com/office/word/2018/wordml/cex" xmlns:w16cid="http://schemas.microsoft.com/office/word/2016/wordml/cid" xmlns:w16="http://schemas.microsoft.com/office/word/2018/wordml" xmlns:w16sdtdh="http://schemas.microsoft.com/office/word/2020/wordml/sdtdatahash" xmlns:w16se="http://schemas.microsoft.com/office/word/2015/wordml/symex" xmlns:wpg="http://schemas.microsoft.com/office/word/2010/wordprocessingGroup" xmlns:wpi="http://schemas.microsoft.com/office/word/2010/wordprocessingInk" xmlns:wne="http://schemas.microsoft.com/office/word/2006/wordml" xmlns:wps="http://schemas.microsoft.com/office/word/2010/wordprocessingShape" mc:Ignorable="w14 w15 w16se w16cid w16 w16cex w16sdtdh wp14">
+<w:numbering xmlns:wpc="http://schemas.microsoft.com/office/word/2010/wordprocessingCanvas" xmlns:cx="http://schemas.microsoft.com/office/drawing/2014/chartex" xmlns:cx1="http://schemas.microsoft.com/office/drawing/2015/9/8/chartex" xmlns:cx2="http://schemas.microsoft.com/office/drawing/2015/10/21/chartex" xmlns:cx3="http://schemas.microsoft.com/office/drawing/2016/5/9/chartex" xmlns:cx4="http://schemas.microsoft.com/office/drawing/2016/5/10/chartex" xmlns:cx5="http://schemas.microsoft.com/office/drawing/2016/5/11/chartex" xmlns:cx6="http://schemas.microsoft.com/office/drawing/2016/5/12/chartex" xmlns:cx7="http://schemas.microsoft.com/office/drawing/2016/5/13/chartex" xmlns:cx8="http://schemas.microsoft.com/office/drawing/2016/5/14/chartex" xmlns:mc="http://schemas.openxmlformats.org/markup-compatibility/2006" xmlns:aink="http://schemas.microsoft.com/office/drawing/2016/ink" xmlns:am3d="http://schemas.microsoft.com/office/drawing/2017/model3d" xmlns:o="urn:schemas-microsoft-com:office:office" xmlns:oel="http://schemas.microsoft.com/office/2019/extlst" xmlns:r="http://schemas.openxmlformats.org/officeDocument/2006/relationships" xmlns:m="http://schemas.openxmlformats.org/officeDocument/2006/math" xmlns:v="urn:schemas-microsoft-com:vml" xmlns:wp14="http://schemas.microsoft.com/office/word/2010/wordprocessingDrawing" xmlns:wp="http://schemas.openxmlformats.org/drawingml/2006/wordprocessingDrawing" xmlns:w10="urn:schemas-microsoft-com:office:word" xmlns:w="http://schemas.openxmlformats.org/wordprocessingml/2006/main" xmlns:w14="http://schemas.microsoft.com/office/word/2010/wordml" xmlns:w15="http://schemas.microsoft.com/office/word/2012/wordml" xmlns:w16cex="http://schemas.microsoft.com/office/word/2018/wordml/cex" xmlns:w16cid="http://schemas.microsoft.com/office/word/2016/wordml/cid" xmlns:w16="http://schemas.microsoft.com/office/word/2018/wordml" xmlns:w16du="http://schemas.microsoft.com/office/word/2023/wordml/word16du" xmlns:w16sdtdh="http://schemas.microsoft.com/office/word/2020/wordml/sdtdatahash" xmlns:w16se="http://schemas.microsoft.com/office/word/2015/wordml/symex" xmlns:wpg="http://schemas.microsoft.com/office/word/2010/wordprocessingGroup" xmlns:wpi="http://schemas.microsoft.com/office/word/2010/wordprocessingInk" xmlns:wne="http://schemas.microsoft.com/office/word/2006/wordml" xmlns:wps="http://schemas.microsoft.com/office/word/2010/wordprocessingShape" mc:Ignorable="w14 w15 w16se w16cid w16 w16cex w16sdtdh w16du wp14">
   <w:abstractNum w:abstractNumId="0" w15:restartNumberingAfterBreak="0">
     <w:nsid w:val="000D1A4C"/>
     <w:multiLevelType w:val="hybridMultilevel"/>
@@ -7480,110 +7376,110 @@
       </w:pPr>
     </w:lvl>
   </w:abstractNum>
-  <w:num w:numId="1">
+  <w:num w:numId="1" w16cid:durableId="68507037">
     <w:abstractNumId w:val="29"/>
   </w:num>
-  <w:num w:numId="2">
+  <w:num w:numId="2" w16cid:durableId="1166943079">
     <w:abstractNumId w:val="12"/>
   </w:num>
-  <w:num w:numId="3">
+  <w:num w:numId="3" w16cid:durableId="651100729">
     <w:abstractNumId w:val="28"/>
   </w:num>
-  <w:num w:numId="4">
+  <w:num w:numId="4" w16cid:durableId="1895966040">
     <w:abstractNumId w:val="2"/>
   </w:num>
-  <w:num w:numId="5">
+  <w:num w:numId="5" w16cid:durableId="2085570118">
     <w:abstractNumId w:val="15"/>
   </w:num>
-  <w:num w:numId="6">
+  <w:num w:numId="6" w16cid:durableId="1018390274">
     <w:abstractNumId w:val="25"/>
   </w:num>
-  <w:num w:numId="7">
+  <w:num w:numId="7" w16cid:durableId="762803360">
     <w:abstractNumId w:val="26"/>
   </w:num>
-  <w:num w:numId="8">
+  <w:num w:numId="8" w16cid:durableId="808285318">
     <w:abstractNumId w:val="5"/>
   </w:num>
-  <w:num w:numId="9">
+  <w:num w:numId="9" w16cid:durableId="1949385057">
     <w:abstractNumId w:val="20"/>
   </w:num>
-  <w:num w:numId="10">
+  <w:num w:numId="10" w16cid:durableId="467094467">
     <w:abstractNumId w:val="8"/>
   </w:num>
-  <w:num w:numId="11">
+  <w:num w:numId="11" w16cid:durableId="1088110917">
     <w:abstractNumId w:val="0"/>
   </w:num>
-  <w:num w:numId="12">
+  <w:num w:numId="12" w16cid:durableId="1390887090">
     <w:abstractNumId w:val="16"/>
   </w:num>
-  <w:num w:numId="13">
+  <w:num w:numId="13" w16cid:durableId="960770557">
     <w:abstractNumId w:val="22"/>
   </w:num>
-  <w:num w:numId="14">
+  <w:num w:numId="14" w16cid:durableId="1224021892">
     <w:abstractNumId w:val="1"/>
   </w:num>
-  <w:num w:numId="15">
+  <w:num w:numId="15" w16cid:durableId="1266885412">
     <w:abstractNumId w:val="7"/>
   </w:num>
-  <w:num w:numId="16">
+  <w:num w:numId="16" w16cid:durableId="520432070">
     <w:abstractNumId w:val="19"/>
   </w:num>
-  <w:num w:numId="17">
+  <w:num w:numId="17" w16cid:durableId="374812607">
     <w:abstractNumId w:val="23"/>
   </w:num>
-  <w:num w:numId="18">
+  <w:num w:numId="18" w16cid:durableId="2030838356">
     <w:abstractNumId w:val="31"/>
   </w:num>
-  <w:num w:numId="19">
+  <w:num w:numId="19" w16cid:durableId="330525990">
     <w:abstractNumId w:val="3"/>
   </w:num>
-  <w:num w:numId="20">
+  <w:num w:numId="20" w16cid:durableId="1167789921">
     <w:abstractNumId w:val="14"/>
   </w:num>
-  <w:num w:numId="21">
+  <w:num w:numId="21" w16cid:durableId="1257910308">
     <w:abstractNumId w:val="6"/>
   </w:num>
-  <w:num w:numId="22">
+  <w:num w:numId="22" w16cid:durableId="1567258589">
     <w:abstractNumId w:val="11"/>
   </w:num>
-  <w:num w:numId="23">
+  <w:num w:numId="23" w16cid:durableId="1189686642">
     <w:abstractNumId w:val="27"/>
   </w:num>
-  <w:num w:numId="24">
+  <w:num w:numId="24" w16cid:durableId="330524388">
     <w:abstractNumId w:val="18"/>
   </w:num>
-  <w:num w:numId="25">
+  <w:num w:numId="25" w16cid:durableId="383602983">
     <w:abstractNumId w:val="32"/>
   </w:num>
-  <w:num w:numId="26">
+  <w:num w:numId="26" w16cid:durableId="316887035">
     <w:abstractNumId w:val="21"/>
   </w:num>
-  <w:num w:numId="27">
+  <w:num w:numId="27" w16cid:durableId="1605772173">
     <w:abstractNumId w:val="17"/>
   </w:num>
-  <w:num w:numId="28">
+  <w:num w:numId="28" w16cid:durableId="949118533">
     <w:abstractNumId w:val="13"/>
   </w:num>
-  <w:num w:numId="29">
+  <w:num w:numId="29" w16cid:durableId="1746487432">
     <w:abstractNumId w:val="10"/>
   </w:num>
-  <w:num w:numId="30">
+  <w:num w:numId="30" w16cid:durableId="899363516">
     <w:abstractNumId w:val="24"/>
   </w:num>
-  <w:num w:numId="31">
+  <w:num w:numId="31" w16cid:durableId="1992442746">
     <w:abstractNumId w:val="4"/>
   </w:num>
-  <w:num w:numId="32">
+  <w:num w:numId="32" w16cid:durableId="1240094595">
     <w:abstractNumId w:val="9"/>
   </w:num>
-  <w:num w:numId="33">
+  <w:num w:numId="33" w16cid:durableId="136194251">
     <w:abstractNumId w:val="30"/>
   </w:num>
 </w:numbering>
 </file>
 
 <file path=word/styles.xml><?xml version="1.0" encoding="utf-8"?>
-<w:styles xmlns:mc="http://schemas.openxmlformats.org/markup-compatibility/2006" xmlns:r="http://schemas.openxmlformats.org/officeDocument/2006/relationships" xmlns:w="http://schemas.openxmlformats.org/wordprocessingml/2006/main" xmlns:w14="http://schemas.microsoft.com/office/word/2010/wordml" xmlns:w15="http://schemas.microsoft.com/office/word/2012/wordml" xmlns:w16cex="http://schemas.microsoft.com/office/word/2018/wordml/cex" xmlns:w16cid="http://schemas.microsoft.com/office/word/2016/wordml/cid" xmlns:w16="http://schemas.microsoft.com/office/word/2018/wordml" xmlns:w16sdtdh="http://schemas.microsoft.com/office/word/2020/wordml/sdtdatahash" xmlns:w16se="http://schemas.microsoft.com/office/word/2015/wordml/symex" mc:Ignorable="w14 w15 w16se w16cid w16 w16cex w16sdtdh">
+<w:styles xmlns:mc="http://schemas.openxmlformats.org/markup-compatibility/2006" xmlns:r="http://schemas.openxmlformats.org/officeDocument/2006/relationships" xmlns:w="http://schemas.openxmlformats.org/wordprocessingml/2006/main" xmlns:w14="http://schemas.microsoft.com/office/word/2010/wordml" xmlns:w15="http://schemas.microsoft.com/office/word/2012/wordml" xmlns:w16cex="http://schemas.microsoft.com/office/word/2018/wordml/cex" xmlns:w16cid="http://schemas.microsoft.com/office/word/2016/wordml/cid" xmlns:w16="http://schemas.microsoft.com/office/word/2018/wordml" xmlns:w16du="http://schemas.microsoft.com/office/word/2023/wordml/word16du" xmlns:w16sdtdh="http://schemas.microsoft.com/office/word/2020/wordml/sdtdatahash" xmlns:w16se="http://schemas.microsoft.com/office/word/2015/wordml/symex" mc:Ignorable="w14 w15 w16se w16cid w16 w16cex w16sdtdh w16du">
   <w:docDefaults>
     <w:rPrDefault>
       <w:rPr>
@@ -9806,12 +9702,7 @@
 </file>
 
 <file path=customXml/item2.xml><?xml version="1.0" encoding="utf-8"?>
-<?mso-contentType ?>
-<FormTemplates xmlns="http://schemas.microsoft.com/sharepoint/v3/contenttype/forms">
-  <Display>DocumentLibraryForm</Display>
-  <Edit>DocumentLibraryForm</Edit>
-  <New>DocumentLibraryForm</New>
-</FormTemplates>
+<b:Sources xmlns:b="http://schemas.openxmlformats.org/officeDocument/2006/bibliography" xmlns="http://schemas.openxmlformats.org/officeDocument/2006/bibliography" SelectedStyle="\APASixthEditionOfficeOnline.xsl" StyleName="APA" Version="6"/>
 </file>
 
 <file path=customXml/item3.xml><?xml version="1.0" encoding="utf-8"?>
@@ -9835,7 +9726,12 @@
 </file>
 
 <file path=customXml/item4.xml><?xml version="1.0" encoding="utf-8"?>
-<b:Sources xmlns:b="http://schemas.openxmlformats.org/officeDocument/2006/bibliography" xmlns="http://schemas.openxmlformats.org/officeDocument/2006/bibliography" SelectedStyle="\APASixthEditionOfficeOnline.xsl" StyleName="APA" Version="6"/>
+<?mso-contentType ?>
+<FormTemplates xmlns="http://schemas.microsoft.com/sharepoint/v3/contenttype/forms">
+  <Display>DocumentLibraryForm</Display>
+  <Edit>DocumentLibraryForm</Edit>
+  <New>DocumentLibraryForm</New>
+</FormTemplates>
 </file>
 
 <file path=customXml/itemProps1.xml><?xml version="1.0" encoding="utf-8"?>
@@ -9860,9 +9756,9 @@
 </file>
 
 <file path=customXml/itemProps2.xml><?xml version="1.0" encoding="utf-8"?>
-<ds:datastoreItem xmlns:ds="http://schemas.openxmlformats.org/officeDocument/2006/customXml" ds:itemID="{B5DFF164-3CFC-443D-84DD-027A5EBE205B}">
+<ds:datastoreItem xmlns:ds="http://schemas.openxmlformats.org/officeDocument/2006/customXml" ds:itemID="{1D4E36C3-AEEC-43AF-BBD0-74A10632E725}">
   <ds:schemaRefs>
-    <ds:schemaRef ds:uri="http://schemas.microsoft.com/sharepoint/v3/contenttype/forms"/>
+    <ds:schemaRef ds:uri="http://schemas.openxmlformats.org/officeDocument/2006/bibliography"/>
   </ds:schemaRefs>
 </ds:datastoreItem>
 </file>
@@ -9880,9 +9776,9 @@
 </file>
 
 <file path=customXml/itemProps4.xml><?xml version="1.0" encoding="utf-8"?>
-<ds:datastoreItem xmlns:ds="http://schemas.openxmlformats.org/officeDocument/2006/customXml" ds:itemID="{1D4E36C3-AEEC-43AF-BBD0-74A10632E725}">
+<ds:datastoreItem xmlns:ds="http://schemas.openxmlformats.org/officeDocument/2006/customXml" ds:itemID="{B5DFF164-3CFC-443D-84DD-027A5EBE205B}">
   <ds:schemaRefs>
-    <ds:schemaRef ds:uri="http://schemas.openxmlformats.org/officeDocument/2006/bibliography"/>
+    <ds:schemaRef ds:uri="http://schemas.microsoft.com/sharepoint/v3/contenttype/forms"/>
   </ds:schemaRefs>
 </ds:datastoreItem>
 </file>

</xml_diff>